<commit_message>
tester design is still in progress
</commit_message>
<xml_diff>
--- a/BugTrackingSystem/src/bugtrackingsystem/icons/images/try.docx
+++ b/BugTrackingSystem/src/bugtrackingsystem/icons/images/try.docx
@@ -8,74 +8,7 @@
           <w:noProof/>
         </w:rPr>
         <w:drawing>
-          <wp:anchor distT="0" distB="0" distL="114300" distR="114300" simplePos="0" relativeHeight="251660288" behindDoc="0" locked="0" layoutInCell="1" allowOverlap="1" wp14:anchorId="3E15FA9F" wp14:editId="401C875A">
-            <wp:simplePos x="0" y="0"/>
-            <wp:positionH relativeFrom="column">
-              <wp:posOffset>3055620</wp:posOffset>
-            </wp:positionH>
-            <wp:positionV relativeFrom="paragraph">
-              <wp:posOffset>2506980</wp:posOffset>
-            </wp:positionV>
-            <wp:extent cx="388620" cy="388620"/>
-            <wp:effectExtent l="0" t="0" r="0" b="0"/>
-            <wp:wrapSquare wrapText="bothSides"/>
-            <wp:docPr id="4" name="Picture 4" descr="A picture containing logo&#10;&#10;Description automatically generated"/>
-            <wp:cNvGraphicFramePr>
-              <a:graphicFrameLocks xmlns:a="http://schemas.openxmlformats.org/drawingml/2006/main" noChangeAspect="1"/>
-            </wp:cNvGraphicFramePr>
-            <a:graphic xmlns:a="http://schemas.openxmlformats.org/drawingml/2006/main">
-              <a:graphicData uri="http://schemas.openxmlformats.org/drawingml/2006/picture">
-                <pic:pic xmlns:pic="http://schemas.openxmlformats.org/drawingml/2006/picture">
-                  <pic:nvPicPr>
-                    <pic:cNvPr id="4" name="Picture 4" descr="A picture containing logo&#10;&#10;Description automatically generated"/>
-                    <pic:cNvPicPr>
-                      <a:picLocks noChangeAspect="1" noChangeArrowheads="1"/>
-                    </pic:cNvPicPr>
-                  </pic:nvPicPr>
-                  <pic:blipFill>
-                    <a:blip r:embed="rId4" cstate="print">
-                      <a:extLst>
-                        <a:ext uri="{28A0092B-C50C-407E-A947-70E740481C1C}">
-                          <a14:useLocalDpi xmlns:a14="http://schemas.microsoft.com/office/drawing/2010/main" val="0"/>
-                        </a:ext>
-                      </a:extLst>
-                    </a:blip>
-                    <a:srcRect/>
-                    <a:stretch>
-                      <a:fillRect/>
-                    </a:stretch>
-                  </pic:blipFill>
-                  <pic:spPr bwMode="auto">
-                    <a:xfrm>
-                      <a:off x="0" y="0"/>
-                      <a:ext cx="388620" cy="388620"/>
-                    </a:xfrm>
-                    <a:prstGeom prst="rect">
-                      <a:avLst/>
-                    </a:prstGeom>
-                    <a:noFill/>
-                    <a:ln>
-                      <a:noFill/>
-                    </a:ln>
-                  </pic:spPr>
-                </pic:pic>
-              </a:graphicData>
-            </a:graphic>
-            <wp14:sizeRelH relativeFrom="margin">
-              <wp14:pctWidth>0</wp14:pctWidth>
-            </wp14:sizeRelH>
-            <wp14:sizeRelV relativeFrom="margin">
-              <wp14:pctHeight>0</wp14:pctHeight>
-            </wp14:sizeRelV>
-          </wp:anchor>
-        </w:drawing>
-      </w:r>
-      <w:r>
-        <w:rPr>
-          <w:noProof/>
-        </w:rPr>
-        <w:drawing>
-          <wp:anchor distT="0" distB="0" distL="114300" distR="114300" simplePos="0" relativeHeight="251661312" behindDoc="0" locked="0" layoutInCell="1" allowOverlap="1" wp14:anchorId="513BE869" wp14:editId="0396DC90">
+          <wp:anchor distT="0" distB="0" distL="114300" distR="114300" simplePos="0" relativeHeight="251661312" behindDoc="0" locked="0" layoutInCell="1" allowOverlap="1" wp14:anchorId="513BE869" wp14:editId="3B5DBCD1">
             <wp:simplePos x="0" y="0"/>
             <wp:positionH relativeFrom="column">
               <wp:posOffset>3581400</wp:posOffset>
@@ -100,7 +33,7 @@
                     </pic:cNvPicPr>
                   </pic:nvPicPr>
                   <pic:blipFill>
-                    <a:blip r:embed="rId5" cstate="print">
+                    <a:blip r:embed="rId4" cstate="print">
                       <a:extLst>
                         <a:ext uri="{28A0092B-C50C-407E-A947-70E740481C1C}">
                           <a14:useLocalDpi xmlns:a14="http://schemas.microsoft.com/office/drawing/2010/main" val="0"/>
@@ -136,59 +69,6 @@
           <w:noProof/>
         </w:rPr>
         <w:drawing>
-          <wp:inline distT="0" distB="0" distL="0" distR="0" wp14:anchorId="20174060" wp14:editId="7985D617">
-            <wp:extent cx="1798320" cy="1798320"/>
-            <wp:effectExtent l="0" t="0" r="0" b="0"/>
-            <wp:docPr id="8" name="Picture 8" descr="Icon&#10;&#10;Description automatically generated"/>
-            <wp:cNvGraphicFramePr>
-              <a:graphicFrameLocks xmlns:a="http://schemas.openxmlformats.org/drawingml/2006/main" noChangeAspect="1"/>
-            </wp:cNvGraphicFramePr>
-            <a:graphic xmlns:a="http://schemas.openxmlformats.org/drawingml/2006/main">
-              <a:graphicData uri="http://schemas.openxmlformats.org/drawingml/2006/picture">
-                <pic:pic xmlns:pic="http://schemas.openxmlformats.org/drawingml/2006/picture">
-                  <pic:nvPicPr>
-                    <pic:cNvPr id="8" name="Picture 8" descr="Icon&#10;&#10;Description automatically generated"/>
-                    <pic:cNvPicPr>
-                      <a:picLocks noChangeAspect="1" noChangeArrowheads="1"/>
-                    </pic:cNvPicPr>
-                  </pic:nvPicPr>
-                  <pic:blipFill>
-                    <a:blip r:embed="rId6" cstate="print">
-                      <a:extLst>
-                        <a:ext uri="{28A0092B-C50C-407E-A947-70E740481C1C}">
-                          <a14:useLocalDpi xmlns:a14="http://schemas.microsoft.com/office/drawing/2010/main" val="0"/>
-                        </a:ext>
-                      </a:extLst>
-                    </a:blip>
-                    <a:srcRect/>
-                    <a:stretch>
-                      <a:fillRect/>
-                    </a:stretch>
-                  </pic:blipFill>
-                  <pic:spPr bwMode="auto">
-                    <a:xfrm>
-                      <a:off x="0" y="0"/>
-                      <a:ext cx="1798320" cy="1798320"/>
-                    </a:xfrm>
-                    <a:prstGeom prst="rect">
-                      <a:avLst/>
-                    </a:prstGeom>
-                    <a:noFill/>
-                    <a:ln>
-                      <a:noFill/>
-                    </a:ln>
-                  </pic:spPr>
-                </pic:pic>
-              </a:graphicData>
-            </a:graphic>
-          </wp:inline>
-        </w:drawing>
-      </w:r>
-      <w:r>
-        <w:rPr>
-          <w:noProof/>
-        </w:rPr>
-        <w:drawing>
           <wp:inline distT="0" distB="0" distL="0" distR="0" wp14:anchorId="19376405" wp14:editId="45A82E9B">
             <wp:extent cx="1325880" cy="1325880"/>
             <wp:effectExtent l="0" t="0" r="7620" b="7620"/>
@@ -206,7 +86,7 @@
                     </pic:cNvPicPr>
                   </pic:nvPicPr>
                   <pic:blipFill>
-                    <a:blip r:embed="rId7" cstate="print">
+                    <a:blip r:embed="rId5" cstate="print">
                       <a:extLst>
                         <a:ext uri="{28A0092B-C50C-407E-A947-70E740481C1C}">
                           <a14:useLocalDpi xmlns:a14="http://schemas.microsoft.com/office/drawing/2010/main" val="0"/>
@@ -259,7 +139,7 @@
                     </pic:cNvPicPr>
                   </pic:nvPicPr>
                   <pic:blipFill>
-                    <a:blip r:embed="rId8" cstate="print">
+                    <a:blip r:embed="rId6" cstate="print">
                       <a:extLst>
                         <a:ext uri="{28A0092B-C50C-407E-A947-70E740481C1C}">
                           <a14:useLocalDpi xmlns:a14="http://schemas.microsoft.com/office/drawing/2010/main" val="0"/>
@@ -310,7 +190,7 @@
                     <pic:cNvPicPr/>
                   </pic:nvPicPr>
                   <pic:blipFill rotWithShape="1">
-                    <a:blip r:embed="rId9"/>
+                    <a:blip r:embed="rId7"/>
                     <a:srcRect l="8336" t="1" b="5735"/>
                     <a:stretch/>
                   </pic:blipFill>
@@ -367,7 +247,7 @@
                     </pic:cNvPicPr>
                   </pic:nvPicPr>
                   <pic:blipFill>
-                    <a:blip r:embed="rId10" cstate="print">
+                    <a:blip r:embed="rId8" cstate="print">
                       <a:extLst>
                         <a:ext uri="{28A0092B-C50C-407E-A947-70E740481C1C}">
                           <a14:useLocalDpi xmlns:a14="http://schemas.microsoft.com/office/drawing/2010/main" val="0"/>
@@ -414,6 +294,268 @@
           <w:noProof/>
         </w:rPr>
         <w:drawing>
+          <wp:anchor distT="0" distB="0" distL="114300" distR="114300" simplePos="0" relativeHeight="251660288" behindDoc="0" locked="0" layoutInCell="1" allowOverlap="1" wp14:anchorId="3E15FA9F" wp14:editId="61D858F9">
+            <wp:simplePos x="0" y="0"/>
+            <wp:positionH relativeFrom="column">
+              <wp:posOffset>1645920</wp:posOffset>
+            </wp:positionH>
+            <wp:positionV relativeFrom="paragraph">
+              <wp:posOffset>1489075</wp:posOffset>
+            </wp:positionV>
+            <wp:extent cx="449580" cy="449580"/>
+            <wp:effectExtent l="0" t="0" r="7620" b="7620"/>
+            <wp:wrapSquare wrapText="bothSides"/>
+            <wp:docPr id="4" name="Picture 4" descr="A picture containing logo&#10;&#10;Description automatically generated"/>
+            <wp:cNvGraphicFramePr>
+              <a:graphicFrameLocks xmlns:a="http://schemas.openxmlformats.org/drawingml/2006/main" noChangeAspect="1"/>
+            </wp:cNvGraphicFramePr>
+            <a:graphic xmlns:a="http://schemas.openxmlformats.org/drawingml/2006/main">
+              <a:graphicData uri="http://schemas.openxmlformats.org/drawingml/2006/picture">
+                <pic:pic xmlns:pic="http://schemas.openxmlformats.org/drawingml/2006/picture">
+                  <pic:nvPicPr>
+                    <pic:cNvPr id="4" name="Picture 4" descr="A picture containing logo&#10;&#10;Description automatically generated"/>
+                    <pic:cNvPicPr>
+                      <a:picLocks noChangeAspect="1" noChangeArrowheads="1"/>
+                    </pic:cNvPicPr>
+                  </pic:nvPicPr>
+                  <pic:blipFill>
+                    <a:blip r:embed="rId9" cstate="print">
+                      <a:extLst>
+                        <a:ext uri="{28A0092B-C50C-407E-A947-70E740481C1C}">
+                          <a14:useLocalDpi xmlns:a14="http://schemas.microsoft.com/office/drawing/2010/main" val="0"/>
+                        </a:ext>
+                      </a:extLst>
+                    </a:blip>
+                    <a:srcRect/>
+                    <a:stretch>
+                      <a:fillRect/>
+                    </a:stretch>
+                  </pic:blipFill>
+                  <pic:spPr bwMode="auto">
+                    <a:xfrm>
+                      <a:off x="0" y="0"/>
+                      <a:ext cx="449580" cy="449580"/>
+                    </a:xfrm>
+                    <a:prstGeom prst="rect">
+                      <a:avLst/>
+                    </a:prstGeom>
+                    <a:noFill/>
+                    <a:ln>
+                      <a:noFill/>
+                    </a:ln>
+                  </pic:spPr>
+                </pic:pic>
+              </a:graphicData>
+            </a:graphic>
+            <wp14:sizeRelH relativeFrom="margin">
+              <wp14:pctWidth>0</wp14:pctWidth>
+            </wp14:sizeRelH>
+            <wp14:sizeRelV relativeFrom="margin">
+              <wp14:pctHeight>0</wp14:pctHeight>
+            </wp14:sizeRelV>
+          </wp:anchor>
+        </w:drawing>
+      </w:r>
+      <w:r>
+        <w:rPr>
+          <w:noProof/>
+        </w:rPr>
+        <w:drawing>
+          <wp:anchor distT="0" distB="0" distL="114300" distR="114300" simplePos="0" relativeHeight="251663360" behindDoc="0" locked="0" layoutInCell="1" allowOverlap="1" wp14:anchorId="20174060" wp14:editId="18BE7D6E">
+            <wp:simplePos x="0" y="0"/>
+            <wp:positionH relativeFrom="column">
+              <wp:posOffset>3878580</wp:posOffset>
+            </wp:positionH>
+            <wp:positionV relativeFrom="paragraph">
+              <wp:posOffset>1466215</wp:posOffset>
+            </wp:positionV>
+            <wp:extent cx="449580" cy="449580"/>
+            <wp:effectExtent l="0" t="0" r="7620" b="7620"/>
+            <wp:wrapSquare wrapText="bothSides"/>
+            <wp:docPr id="8" name="Picture 8" descr="Icon&#10;&#10;Description automatically generated"/>
+            <wp:cNvGraphicFramePr>
+              <a:graphicFrameLocks xmlns:a="http://schemas.openxmlformats.org/drawingml/2006/main" noChangeAspect="1"/>
+            </wp:cNvGraphicFramePr>
+            <a:graphic xmlns:a="http://schemas.openxmlformats.org/drawingml/2006/main">
+              <a:graphicData uri="http://schemas.openxmlformats.org/drawingml/2006/picture">
+                <pic:pic xmlns:pic="http://schemas.openxmlformats.org/drawingml/2006/picture">
+                  <pic:nvPicPr>
+                    <pic:cNvPr id="8" name="Picture 8" descr="Icon&#10;&#10;Description automatically generated"/>
+                    <pic:cNvPicPr>
+                      <a:picLocks noChangeAspect="1" noChangeArrowheads="1"/>
+                    </pic:cNvPicPr>
+                  </pic:nvPicPr>
+                  <pic:blipFill>
+                    <a:blip r:embed="rId10" cstate="print">
+                      <a:extLst>
+                        <a:ext uri="{28A0092B-C50C-407E-A947-70E740481C1C}">
+                          <a14:useLocalDpi xmlns:a14="http://schemas.microsoft.com/office/drawing/2010/main" val="0"/>
+                        </a:ext>
+                      </a:extLst>
+                    </a:blip>
+                    <a:srcRect/>
+                    <a:stretch>
+                      <a:fillRect/>
+                    </a:stretch>
+                  </pic:blipFill>
+                  <pic:spPr bwMode="auto">
+                    <a:xfrm>
+                      <a:off x="0" y="0"/>
+                      <a:ext cx="449580" cy="449580"/>
+                    </a:xfrm>
+                    <a:prstGeom prst="rect">
+                      <a:avLst/>
+                    </a:prstGeom>
+                    <a:noFill/>
+                    <a:ln>
+                      <a:noFill/>
+                    </a:ln>
+                  </pic:spPr>
+                </pic:pic>
+              </a:graphicData>
+            </a:graphic>
+            <wp14:sizeRelH relativeFrom="margin">
+              <wp14:pctWidth>0</wp14:pctWidth>
+            </wp14:sizeRelH>
+            <wp14:sizeRelV relativeFrom="margin">
+              <wp14:pctHeight>0</wp14:pctHeight>
+            </wp14:sizeRelV>
+          </wp:anchor>
+        </w:drawing>
+      </w:r>
+      <w:r>
+        <w:rPr>
+          <w:noProof/>
+        </w:rPr>
+        <w:drawing>
+          <wp:anchor distT="0" distB="0" distL="114300" distR="114300" simplePos="0" relativeHeight="251664384" behindDoc="0" locked="0" layoutInCell="1" allowOverlap="1" wp14:anchorId="61246B50" wp14:editId="6C021C5C">
+            <wp:simplePos x="0" y="0"/>
+            <wp:positionH relativeFrom="column">
+              <wp:posOffset>1257300</wp:posOffset>
+            </wp:positionH>
+            <wp:positionV relativeFrom="paragraph">
+              <wp:posOffset>224155</wp:posOffset>
+            </wp:positionV>
+            <wp:extent cx="510540" cy="464820"/>
+            <wp:effectExtent l="0" t="0" r="3810" b="0"/>
+            <wp:wrapSquare wrapText="bothSides"/>
+            <wp:docPr id="10" name="Picture 10" descr="A picture containing text&#10;&#10;Description automatically generated"/>
+            <wp:cNvGraphicFramePr>
+              <a:graphicFrameLocks xmlns:a="http://schemas.openxmlformats.org/drawingml/2006/main" noChangeAspect="1"/>
+            </wp:cNvGraphicFramePr>
+            <a:graphic xmlns:a="http://schemas.openxmlformats.org/drawingml/2006/main">
+              <a:graphicData uri="http://schemas.openxmlformats.org/drawingml/2006/picture">
+                <pic:pic xmlns:pic="http://schemas.openxmlformats.org/drawingml/2006/picture">
+                  <pic:nvPicPr>
+                    <pic:cNvPr id="10" name="Picture 10" descr="A picture containing text&#10;&#10;Description automatically generated"/>
+                    <pic:cNvPicPr>
+                      <a:picLocks noChangeAspect="1" noChangeArrowheads="1"/>
+                    </pic:cNvPicPr>
+                  </pic:nvPicPr>
+                  <pic:blipFill>
+                    <a:blip r:embed="rId11">
+                      <a:extLst>
+                        <a:ext uri="{28A0092B-C50C-407E-A947-70E740481C1C}">
+                          <a14:useLocalDpi xmlns:a14="http://schemas.microsoft.com/office/drawing/2010/main" val="0"/>
+                        </a:ext>
+                      </a:extLst>
+                    </a:blip>
+                    <a:srcRect/>
+                    <a:stretch>
+                      <a:fillRect/>
+                    </a:stretch>
+                  </pic:blipFill>
+                  <pic:spPr bwMode="auto">
+                    <a:xfrm>
+                      <a:off x="0" y="0"/>
+                      <a:ext cx="510540" cy="464820"/>
+                    </a:xfrm>
+                    <a:prstGeom prst="rect">
+                      <a:avLst/>
+                    </a:prstGeom>
+                    <a:noFill/>
+                    <a:ln>
+                      <a:noFill/>
+                    </a:ln>
+                  </pic:spPr>
+                </pic:pic>
+              </a:graphicData>
+            </a:graphic>
+          </wp:anchor>
+        </w:drawing>
+      </w:r>
+      <w:r>
+        <w:rPr>
+          <w:noProof/>
+        </w:rPr>
+        <w:drawing>
+          <wp:anchor distT="0" distB="0" distL="114300" distR="114300" simplePos="0" relativeHeight="251662336" behindDoc="0" locked="0" layoutInCell="1" allowOverlap="1" wp14:anchorId="21FD091C" wp14:editId="02305070">
+            <wp:simplePos x="0" y="0"/>
+            <wp:positionH relativeFrom="column">
+              <wp:posOffset>2400300</wp:posOffset>
+            </wp:positionH>
+            <wp:positionV relativeFrom="paragraph">
+              <wp:posOffset>1405255</wp:posOffset>
+            </wp:positionV>
+            <wp:extent cx="556260" cy="556260"/>
+            <wp:effectExtent l="0" t="0" r="0" b="0"/>
+            <wp:wrapSquare wrapText="bothSides"/>
+            <wp:docPr id="9" name="Picture 9" descr="Icon&#10;&#10;Description automatically generated with medium confidence"/>
+            <wp:cNvGraphicFramePr>
+              <a:graphicFrameLocks xmlns:a="http://schemas.openxmlformats.org/drawingml/2006/main" noChangeAspect="1"/>
+            </wp:cNvGraphicFramePr>
+            <a:graphic xmlns:a="http://schemas.openxmlformats.org/drawingml/2006/main">
+              <a:graphicData uri="http://schemas.openxmlformats.org/drawingml/2006/picture">
+                <pic:pic xmlns:pic="http://schemas.openxmlformats.org/drawingml/2006/picture">
+                  <pic:nvPicPr>
+                    <pic:cNvPr id="9" name="Picture 9" descr="Icon&#10;&#10;Description automatically generated with medium confidence"/>
+                    <pic:cNvPicPr>
+                      <a:picLocks noChangeAspect="1" noChangeArrowheads="1"/>
+                    </pic:cNvPicPr>
+                  </pic:nvPicPr>
+                  <pic:blipFill>
+                    <a:blip r:embed="rId12" cstate="print">
+                      <a:extLst>
+                        <a:ext uri="{28A0092B-C50C-407E-A947-70E740481C1C}">
+                          <a14:useLocalDpi xmlns:a14="http://schemas.microsoft.com/office/drawing/2010/main" val="0"/>
+                        </a:ext>
+                      </a:extLst>
+                    </a:blip>
+                    <a:srcRect/>
+                    <a:stretch>
+                      <a:fillRect/>
+                    </a:stretch>
+                  </pic:blipFill>
+                  <pic:spPr bwMode="auto">
+                    <a:xfrm>
+                      <a:off x="0" y="0"/>
+                      <a:ext cx="556260" cy="556260"/>
+                    </a:xfrm>
+                    <a:prstGeom prst="rect">
+                      <a:avLst/>
+                    </a:prstGeom>
+                    <a:noFill/>
+                    <a:ln>
+                      <a:noFill/>
+                    </a:ln>
+                  </pic:spPr>
+                </pic:pic>
+              </a:graphicData>
+            </a:graphic>
+            <wp14:sizeRelH relativeFrom="margin">
+              <wp14:pctWidth>0</wp14:pctWidth>
+            </wp14:sizeRelH>
+            <wp14:sizeRelV relativeFrom="margin">
+              <wp14:pctHeight>0</wp14:pctHeight>
+            </wp14:sizeRelV>
+          </wp:anchor>
+        </w:drawing>
+      </w:r>
+      <w:r>
+        <w:rPr>
+          <w:noProof/>
+        </w:rPr>
+        <w:drawing>
           <wp:anchor distT="0" distB="0" distL="114300" distR="114300" simplePos="0" relativeHeight="251659264" behindDoc="0" locked="0" layoutInCell="1" allowOverlap="1" wp14:anchorId="3FC678C1" wp14:editId="61511C49">
             <wp:simplePos x="0" y="0"/>
             <wp:positionH relativeFrom="column">
@@ -439,7 +581,7 @@
                     </pic:cNvPicPr>
                   </pic:nvPicPr>
                   <pic:blipFill>
-                    <a:blip r:embed="rId11" cstate="print">
+                    <a:blip r:embed="rId13" cstate="print">
                       <a:extLst>
                         <a:ext uri="{28A0092B-C50C-407E-A947-70E740481C1C}">
                           <a14:useLocalDpi xmlns:a14="http://schemas.microsoft.com/office/drawing/2010/main" val="0"/>

</xml_diff>

<commit_message>
Admin subpages in progress
</commit_message>
<xml_diff>
--- a/BugTrackingSystem/src/bugtrackingsystem/icons/images/try.docx
+++ b/BugTrackingSystem/src/bugtrackingsystem/icons/images/try.docx
@@ -8,68 +8,7 @@
           <w:noProof/>
         </w:rPr>
         <w:drawing>
-          <wp:anchor distT="0" distB="0" distL="114300" distR="114300" simplePos="0" relativeHeight="251661312" behindDoc="0" locked="0" layoutInCell="1" allowOverlap="1" wp14:anchorId="513BE869" wp14:editId="3B5DBCD1">
-            <wp:simplePos x="0" y="0"/>
-            <wp:positionH relativeFrom="column">
-              <wp:posOffset>3581400</wp:posOffset>
-            </wp:positionH>
-            <wp:positionV relativeFrom="paragraph">
-              <wp:posOffset>2385060</wp:posOffset>
-            </wp:positionV>
-            <wp:extent cx="579120" cy="579120"/>
-            <wp:effectExtent l="0" t="0" r="0" b="0"/>
-            <wp:wrapSquare wrapText="bothSides"/>
-            <wp:docPr id="7" name="Picture 7" descr="Icon&#10;&#10;Description automatically generated"/>
-            <wp:cNvGraphicFramePr>
-              <a:graphicFrameLocks xmlns:a="http://schemas.openxmlformats.org/drawingml/2006/main" noChangeAspect="1"/>
-            </wp:cNvGraphicFramePr>
-            <a:graphic xmlns:a="http://schemas.openxmlformats.org/drawingml/2006/main">
-              <a:graphicData uri="http://schemas.openxmlformats.org/drawingml/2006/picture">
-                <pic:pic xmlns:pic="http://schemas.openxmlformats.org/drawingml/2006/picture">
-                  <pic:nvPicPr>
-                    <pic:cNvPr id="7" name="Picture 7" descr="Icon&#10;&#10;Description automatically generated"/>
-                    <pic:cNvPicPr>
-                      <a:picLocks noChangeAspect="1" noChangeArrowheads="1"/>
-                    </pic:cNvPicPr>
-                  </pic:nvPicPr>
-                  <pic:blipFill>
-                    <a:blip r:embed="rId4" cstate="print">
-                      <a:extLst>
-                        <a:ext uri="{28A0092B-C50C-407E-A947-70E740481C1C}">
-                          <a14:useLocalDpi xmlns:a14="http://schemas.microsoft.com/office/drawing/2010/main" val="0"/>
-                        </a:ext>
-                      </a:extLst>
-                    </a:blip>
-                    <a:srcRect/>
-                    <a:stretch>
-                      <a:fillRect/>
-                    </a:stretch>
-                  </pic:blipFill>
-                  <pic:spPr bwMode="auto">
-                    <a:xfrm>
-                      <a:off x="0" y="0"/>
-                      <a:ext cx="579120" cy="579120"/>
-                    </a:xfrm>
-                    <a:prstGeom prst="rect">
-                      <a:avLst/>
-                    </a:prstGeom>
-                    <a:noFill/>
-                    <a:ln>
-                      <a:noFill/>
-                    </a:ln>
-                  </pic:spPr>
-                </pic:pic>
-              </a:graphicData>
-            </a:graphic>
-          </wp:anchor>
-        </w:drawing>
-      </w:r>
-      <w:r>
-        <w:rPr>
-          <w:noProof/>
-        </w:rPr>
-        <w:drawing>
-          <wp:inline distT="0" distB="0" distL="0" distR="0" wp14:anchorId="19376405" wp14:editId="45A82E9B">
+          <wp:inline distT="0" distB="0" distL="0" distR="0" wp14:anchorId="19376405" wp14:editId="75CDAEF1">
             <wp:extent cx="1325880" cy="1325880"/>
             <wp:effectExtent l="0" t="0" r="7620" b="7620"/>
             <wp:docPr id="6" name="Picture 6" descr="Icon&#10;&#10;Description automatically generated"/>
@@ -86,7 +25,7 @@
                     </pic:cNvPicPr>
                   </pic:nvPicPr>
                   <pic:blipFill>
-                    <a:blip r:embed="rId5" cstate="print">
+                    <a:blip r:embed="rId4" cstate="print">
                       <a:extLst>
                         <a:ext uri="{28A0092B-C50C-407E-A947-70E740481C1C}">
                           <a14:useLocalDpi xmlns:a14="http://schemas.microsoft.com/office/drawing/2010/main" val="0"/>
@@ -139,7 +78,7 @@
                     </pic:cNvPicPr>
                   </pic:nvPicPr>
                   <pic:blipFill>
-                    <a:blip r:embed="rId6" cstate="print">
+                    <a:blip r:embed="rId5" cstate="print">
                       <a:extLst>
                         <a:ext uri="{28A0092B-C50C-407E-A947-70E740481C1C}">
                           <a14:useLocalDpi xmlns:a14="http://schemas.microsoft.com/office/drawing/2010/main" val="0"/>
@@ -190,7 +129,7 @@
                     <pic:cNvPicPr/>
                   </pic:nvPicPr>
                   <pic:blipFill rotWithShape="1">
-                    <a:blip r:embed="rId7"/>
+                    <a:blip r:embed="rId6"/>
                     <a:srcRect l="8336" t="1" b="5735"/>
                     <a:stretch/>
                   </pic:blipFill>
@@ -247,7 +186,7 @@
                     </pic:cNvPicPr>
                   </pic:nvPicPr>
                   <pic:blipFill>
-                    <a:blip r:embed="rId8" cstate="print">
+                    <a:blip r:embed="rId7" cstate="print">
                       <a:extLst>
                         <a:ext uri="{28A0092B-C50C-407E-A947-70E740481C1C}">
                           <a14:useLocalDpi xmlns:a14="http://schemas.microsoft.com/office/drawing/2010/main" val="0"/>
@@ -282,13 +221,454 @@
         </w:drawing>
       </w:r>
     </w:p>
-    <w:p/>
+    <w:p>
+      <w:r>
+        <w:rPr>
+          <w:noProof/>
+        </w:rPr>
+        <w:drawing>
+          <wp:anchor distT="0" distB="0" distL="114300" distR="114300" simplePos="0" relativeHeight="251661312" behindDoc="0" locked="0" layoutInCell="1" allowOverlap="1" wp14:anchorId="513BE869" wp14:editId="38B37FBD">
+            <wp:simplePos x="0" y="0"/>
+            <wp:positionH relativeFrom="column">
+              <wp:posOffset>4229100</wp:posOffset>
+            </wp:positionH>
+            <wp:positionV relativeFrom="paragraph">
+              <wp:posOffset>422275</wp:posOffset>
+            </wp:positionV>
+            <wp:extent cx="579120" cy="579120"/>
+            <wp:effectExtent l="0" t="0" r="0" b="0"/>
+            <wp:wrapSquare wrapText="bothSides"/>
+            <wp:docPr id="7" name="Picture 7" descr="Icon&#10;&#10;Description automatically generated"/>
+            <wp:cNvGraphicFramePr>
+              <a:graphicFrameLocks xmlns:a="http://schemas.openxmlformats.org/drawingml/2006/main" noChangeAspect="1"/>
+            </wp:cNvGraphicFramePr>
+            <a:graphic xmlns:a="http://schemas.openxmlformats.org/drawingml/2006/main">
+              <a:graphicData uri="http://schemas.openxmlformats.org/drawingml/2006/picture">
+                <pic:pic xmlns:pic="http://schemas.openxmlformats.org/drawingml/2006/picture">
+                  <pic:nvPicPr>
+                    <pic:cNvPr id="7" name="Picture 7" descr="Icon&#10;&#10;Description automatically generated"/>
+                    <pic:cNvPicPr>
+                      <a:picLocks noChangeAspect="1" noChangeArrowheads="1"/>
+                    </pic:cNvPicPr>
+                  </pic:nvPicPr>
+                  <pic:blipFill>
+                    <a:blip r:embed="rId8" cstate="print">
+                      <a:extLst>
+                        <a:ext uri="{28A0092B-C50C-407E-A947-70E740481C1C}">
+                          <a14:useLocalDpi xmlns:a14="http://schemas.microsoft.com/office/drawing/2010/main" val="0"/>
+                        </a:ext>
+                      </a:extLst>
+                    </a:blip>
+                    <a:srcRect/>
+                    <a:stretch>
+                      <a:fillRect/>
+                    </a:stretch>
+                  </pic:blipFill>
+                  <pic:spPr bwMode="auto">
+                    <a:xfrm>
+                      <a:off x="0" y="0"/>
+                      <a:ext cx="579120" cy="579120"/>
+                    </a:xfrm>
+                    <a:prstGeom prst="rect">
+                      <a:avLst/>
+                    </a:prstGeom>
+                    <a:noFill/>
+                    <a:ln>
+                      <a:noFill/>
+                    </a:ln>
+                  </pic:spPr>
+                </pic:pic>
+              </a:graphicData>
+            </a:graphic>
+          </wp:anchor>
+        </w:drawing>
+      </w:r>
+      <w:r>
+        <w:rPr>
+          <w:noProof/>
+        </w:rPr>
+        <w:drawing>
+          <wp:inline distT="0" distB="0" distL="0" distR="0" wp14:anchorId="1DC393BC" wp14:editId="551E5428">
+            <wp:extent cx="158750" cy="158750"/>
+            <wp:effectExtent l="0" t="0" r="0" b="0"/>
+            <wp:docPr id="13" name="Picture 13"/>
+            <wp:cNvGraphicFramePr>
+              <a:graphicFrameLocks xmlns:a="http://schemas.openxmlformats.org/drawingml/2006/main" noChangeAspect="1"/>
+            </wp:cNvGraphicFramePr>
+            <a:graphic xmlns:a="http://schemas.openxmlformats.org/drawingml/2006/main">
+              <a:graphicData uri="http://schemas.openxmlformats.org/drawingml/2006/picture">
+                <pic:pic xmlns:pic="http://schemas.openxmlformats.org/drawingml/2006/picture">
+                  <pic:nvPicPr>
+                    <pic:cNvPr id="0" name="Picture 3"/>
+                    <pic:cNvPicPr>
+                      <a:picLocks noChangeAspect="1" noChangeArrowheads="1"/>
+                    </pic:cNvPicPr>
+                  </pic:nvPicPr>
+                  <pic:blipFill>
+                    <a:blip r:embed="rId9" cstate="print">
+                      <a:extLst>
+                        <a:ext uri="{28A0092B-C50C-407E-A947-70E740481C1C}">
+                          <a14:useLocalDpi xmlns:a14="http://schemas.microsoft.com/office/drawing/2010/main" val="0"/>
+                        </a:ext>
+                      </a:extLst>
+                    </a:blip>
+                    <a:srcRect/>
+                    <a:stretch>
+                      <a:fillRect/>
+                    </a:stretch>
+                  </pic:blipFill>
+                  <pic:spPr bwMode="auto">
+                    <a:xfrm>
+                      <a:off x="0" y="0"/>
+                      <a:ext cx="158750" cy="158750"/>
+                    </a:xfrm>
+                    <a:prstGeom prst="rect">
+                      <a:avLst/>
+                    </a:prstGeom>
+                    <a:noFill/>
+                    <a:ln>
+                      <a:noFill/>
+                    </a:ln>
+                  </pic:spPr>
+                </pic:pic>
+              </a:graphicData>
+            </a:graphic>
+          </wp:inline>
+        </w:drawing>
+      </w:r>
+      <w:r>
+        <w:rPr>
+          <w:noProof/>
+        </w:rPr>
+        <w:drawing>
+          <wp:inline distT="0" distB="0" distL="0" distR="0" wp14:anchorId="390C37A8" wp14:editId="60D37C7F">
+            <wp:extent cx="177800" cy="177800"/>
+            <wp:effectExtent l="0" t="0" r="0" b="0"/>
+            <wp:docPr id="16" name="Picture 16"/>
+            <wp:cNvGraphicFramePr>
+              <a:graphicFrameLocks xmlns:a="http://schemas.openxmlformats.org/drawingml/2006/main" noChangeAspect="1"/>
+            </wp:cNvGraphicFramePr>
+            <a:graphic xmlns:a="http://schemas.openxmlformats.org/drawingml/2006/main">
+              <a:graphicData uri="http://schemas.openxmlformats.org/drawingml/2006/picture">
+                <pic:pic xmlns:pic="http://schemas.openxmlformats.org/drawingml/2006/picture">
+                  <pic:nvPicPr>
+                    <pic:cNvPr id="0" name="Picture 6"/>
+                    <pic:cNvPicPr>
+                      <a:picLocks noChangeAspect="1" noChangeArrowheads="1"/>
+                    </pic:cNvPicPr>
+                  </pic:nvPicPr>
+                  <pic:blipFill>
+                    <a:blip r:embed="rId10" cstate="print">
+                      <a:extLst>
+                        <a:ext uri="{28A0092B-C50C-407E-A947-70E740481C1C}">
+                          <a14:useLocalDpi xmlns:a14="http://schemas.microsoft.com/office/drawing/2010/main" val="0"/>
+                        </a:ext>
+                      </a:extLst>
+                    </a:blip>
+                    <a:srcRect/>
+                    <a:stretch>
+                      <a:fillRect/>
+                    </a:stretch>
+                  </pic:blipFill>
+                  <pic:spPr bwMode="auto">
+                    <a:xfrm flipH="1">
+                      <a:off x="0" y="0"/>
+                      <a:ext cx="177800" cy="177800"/>
+                    </a:xfrm>
+                    <a:prstGeom prst="rect">
+                      <a:avLst/>
+                    </a:prstGeom>
+                    <a:noFill/>
+                    <a:ln>
+                      <a:noFill/>
+                    </a:ln>
+                  </pic:spPr>
+                </pic:pic>
+              </a:graphicData>
+            </a:graphic>
+          </wp:inline>
+        </w:drawing>
+      </w:r>
+      <w:r>
+        <w:rPr>
+          <w:noProof/>
+        </w:rPr>
+        <w:drawing>
+          <wp:inline distT="0" distB="0" distL="0" distR="0" wp14:anchorId="3D68EC76" wp14:editId="0E115DB9">
+            <wp:extent cx="184150" cy="184150"/>
+            <wp:effectExtent l="0" t="0" r="6350" b="6350"/>
+            <wp:docPr id="17" name="Picture 17"/>
+            <wp:cNvGraphicFramePr>
+              <a:graphicFrameLocks xmlns:a="http://schemas.openxmlformats.org/drawingml/2006/main" noChangeAspect="1"/>
+            </wp:cNvGraphicFramePr>
+            <a:graphic xmlns:a="http://schemas.openxmlformats.org/drawingml/2006/main">
+              <a:graphicData uri="http://schemas.openxmlformats.org/drawingml/2006/picture">
+                <pic:pic xmlns:pic="http://schemas.openxmlformats.org/drawingml/2006/picture">
+                  <pic:nvPicPr>
+                    <pic:cNvPr id="0" name="Picture 7"/>
+                    <pic:cNvPicPr>
+                      <a:picLocks noChangeAspect="1" noChangeArrowheads="1"/>
+                    </pic:cNvPicPr>
+                  </pic:nvPicPr>
+                  <pic:blipFill>
+                    <a:blip r:embed="rId11" cstate="print">
+                      <a:extLst>
+                        <a:ext uri="{28A0092B-C50C-407E-A947-70E740481C1C}">
+                          <a14:useLocalDpi xmlns:a14="http://schemas.microsoft.com/office/drawing/2010/main" val="0"/>
+                        </a:ext>
+                      </a:extLst>
+                    </a:blip>
+                    <a:srcRect/>
+                    <a:stretch>
+                      <a:fillRect/>
+                    </a:stretch>
+                  </pic:blipFill>
+                  <pic:spPr bwMode="auto">
+                    <a:xfrm>
+                      <a:off x="0" y="0"/>
+                      <a:ext cx="184150" cy="184150"/>
+                    </a:xfrm>
+                    <a:prstGeom prst="rect">
+                      <a:avLst/>
+                    </a:prstGeom>
+                    <a:noFill/>
+                    <a:ln>
+                      <a:noFill/>
+                    </a:ln>
+                  </pic:spPr>
+                </pic:pic>
+              </a:graphicData>
+            </a:graphic>
+          </wp:inline>
+        </w:drawing>
+      </w:r>
+      <w:r>
+        <w:rPr>
+          <w:noProof/>
+        </w:rPr>
+        <w:drawing>
+          <wp:inline distT="0" distB="0" distL="0" distR="0" wp14:anchorId="0600388C" wp14:editId="38D85971">
+            <wp:extent cx="177800" cy="177800"/>
+            <wp:effectExtent l="0" t="0" r="0" b="0"/>
+            <wp:docPr id="11" name="Picture 11" descr="Icon&#10;&#10;Description automatically generated"/>
+            <wp:cNvGraphicFramePr>
+              <a:graphicFrameLocks xmlns:a="http://schemas.openxmlformats.org/drawingml/2006/main" noChangeAspect="1"/>
+            </wp:cNvGraphicFramePr>
+            <a:graphic xmlns:a="http://schemas.openxmlformats.org/drawingml/2006/main">
+              <a:graphicData uri="http://schemas.openxmlformats.org/drawingml/2006/picture">
+                <pic:pic xmlns:pic="http://schemas.openxmlformats.org/drawingml/2006/picture">
+                  <pic:nvPicPr>
+                    <pic:cNvPr id="11" name="Picture 11" descr="Icon&#10;&#10;Description automatically generated"/>
+                    <pic:cNvPicPr>
+                      <a:picLocks noChangeAspect="1" noChangeArrowheads="1"/>
+                    </pic:cNvPicPr>
+                  </pic:nvPicPr>
+                  <pic:blipFill>
+                    <a:blip r:embed="rId12" cstate="print">
+                      <a:extLst>
+                        <a:ext uri="{28A0092B-C50C-407E-A947-70E740481C1C}">
+                          <a14:useLocalDpi xmlns:a14="http://schemas.microsoft.com/office/drawing/2010/main" val="0"/>
+                        </a:ext>
+                      </a:extLst>
+                    </a:blip>
+                    <a:srcRect/>
+                    <a:stretch>
+                      <a:fillRect/>
+                    </a:stretch>
+                  </pic:blipFill>
+                  <pic:spPr bwMode="auto">
+                    <a:xfrm flipH="1">
+                      <a:off x="0" y="0"/>
+                      <a:ext cx="177800" cy="177800"/>
+                    </a:xfrm>
+                    <a:prstGeom prst="rect">
+                      <a:avLst/>
+                    </a:prstGeom>
+                    <a:noFill/>
+                    <a:ln>
+                      <a:noFill/>
+                    </a:ln>
+                  </pic:spPr>
+                </pic:pic>
+              </a:graphicData>
+            </a:graphic>
+          </wp:inline>
+        </w:drawing>
+      </w:r>
+    </w:p>
     <w:p>
       <w:pPr>
         <w:tabs>
           <w:tab w:val="left" w:pos="7128"/>
         </w:tabs>
       </w:pPr>
+      <w:r>
+        <w:rPr>
+          <w:noProof/>
+        </w:rPr>
+        <w:drawing>
+          <wp:anchor distT="0" distB="0" distL="114300" distR="114300" simplePos="0" relativeHeight="251664384" behindDoc="0" locked="0" layoutInCell="1" allowOverlap="1" wp14:anchorId="61246B50" wp14:editId="4FC9EAA5">
+            <wp:simplePos x="0" y="0"/>
+            <wp:positionH relativeFrom="column">
+              <wp:posOffset>2216150</wp:posOffset>
+            </wp:positionH>
+            <wp:positionV relativeFrom="paragraph">
+              <wp:posOffset>217805</wp:posOffset>
+            </wp:positionV>
+            <wp:extent cx="510540" cy="464820"/>
+            <wp:effectExtent l="0" t="0" r="3810" b="0"/>
+            <wp:wrapSquare wrapText="bothSides"/>
+            <wp:docPr id="10" name="Picture 10" descr="A picture containing text&#10;&#10;Description automatically generated"/>
+            <wp:cNvGraphicFramePr>
+              <a:graphicFrameLocks xmlns:a="http://schemas.openxmlformats.org/drawingml/2006/main" noChangeAspect="1"/>
+            </wp:cNvGraphicFramePr>
+            <a:graphic xmlns:a="http://schemas.openxmlformats.org/drawingml/2006/main">
+              <a:graphicData uri="http://schemas.openxmlformats.org/drawingml/2006/picture">
+                <pic:pic xmlns:pic="http://schemas.openxmlformats.org/drawingml/2006/picture">
+                  <pic:nvPicPr>
+                    <pic:cNvPr id="10" name="Picture 10" descr="A picture containing text&#10;&#10;Description automatically generated"/>
+                    <pic:cNvPicPr>
+                      <a:picLocks noChangeAspect="1" noChangeArrowheads="1"/>
+                    </pic:cNvPicPr>
+                  </pic:nvPicPr>
+                  <pic:blipFill>
+                    <a:blip r:embed="rId13">
+                      <a:extLst>
+                        <a:ext uri="{28A0092B-C50C-407E-A947-70E740481C1C}">
+                          <a14:useLocalDpi xmlns:a14="http://schemas.microsoft.com/office/drawing/2010/main" val="0"/>
+                        </a:ext>
+                      </a:extLst>
+                    </a:blip>
+                    <a:srcRect/>
+                    <a:stretch>
+                      <a:fillRect/>
+                    </a:stretch>
+                  </pic:blipFill>
+                  <pic:spPr bwMode="auto">
+                    <a:xfrm>
+                      <a:off x="0" y="0"/>
+                      <a:ext cx="510540" cy="464820"/>
+                    </a:xfrm>
+                    <a:prstGeom prst="rect">
+                      <a:avLst/>
+                    </a:prstGeom>
+                    <a:noFill/>
+                    <a:ln>
+                      <a:noFill/>
+                    </a:ln>
+                  </pic:spPr>
+                </pic:pic>
+              </a:graphicData>
+            </a:graphic>
+          </wp:anchor>
+        </w:drawing>
+      </w:r>
+      <w:r>
+        <w:rPr>
+          <w:noProof/>
+        </w:rPr>
+        <w:drawing>
+          <wp:inline distT="0" distB="0" distL="0" distR="0" wp14:anchorId="635C987E" wp14:editId="45955770">
+            <wp:extent cx="381000" cy="381000"/>
+            <wp:effectExtent l="0" t="0" r="0" b="0"/>
+            <wp:docPr id="12" name="Picture 12"/>
+            <wp:cNvGraphicFramePr>
+              <a:graphicFrameLocks xmlns:a="http://schemas.openxmlformats.org/drawingml/2006/main" noChangeAspect="1"/>
+            </wp:cNvGraphicFramePr>
+            <a:graphic xmlns:a="http://schemas.openxmlformats.org/drawingml/2006/main">
+              <a:graphicData uri="http://schemas.openxmlformats.org/drawingml/2006/picture">
+                <pic:pic xmlns:pic="http://schemas.openxmlformats.org/drawingml/2006/picture">
+                  <pic:nvPicPr>
+                    <pic:cNvPr id="0" name="Picture 2"/>
+                    <pic:cNvPicPr>
+                      <a:picLocks noChangeAspect="1" noChangeArrowheads="1"/>
+                    </pic:cNvPicPr>
+                  </pic:nvPicPr>
+                  <pic:blipFill>
+                    <a:blip r:embed="rId14" cstate="print">
+                      <a:extLst>
+                        <a:ext uri="{28A0092B-C50C-407E-A947-70E740481C1C}">
+                          <a14:useLocalDpi xmlns:a14="http://schemas.microsoft.com/office/drawing/2010/main" val="0"/>
+                        </a:ext>
+                      </a:extLst>
+                    </a:blip>
+                    <a:srcRect/>
+                    <a:stretch>
+                      <a:fillRect/>
+                    </a:stretch>
+                  </pic:blipFill>
+                  <pic:spPr bwMode="auto">
+                    <a:xfrm>
+                      <a:off x="0" y="0"/>
+                      <a:ext cx="381000" cy="381000"/>
+                    </a:xfrm>
+                    <a:prstGeom prst="rect">
+                      <a:avLst/>
+                    </a:prstGeom>
+                    <a:noFill/>
+                    <a:ln>
+                      <a:noFill/>
+                    </a:ln>
+                  </pic:spPr>
+                </pic:pic>
+              </a:graphicData>
+            </a:graphic>
+          </wp:inline>
+        </w:drawing>
+      </w:r>
+      <w:r>
+        <w:rPr>
+          <w:noProof/>
+        </w:rPr>
+        <w:drawing>
+          <wp:inline distT="0" distB="0" distL="0" distR="0" wp14:anchorId="7912BADD" wp14:editId="48010E1F">
+            <wp:extent cx="387350" cy="387350"/>
+            <wp:effectExtent l="0" t="0" r="0" b="0"/>
+            <wp:docPr id="14" name="Picture 14"/>
+            <wp:cNvGraphicFramePr>
+              <a:graphicFrameLocks xmlns:a="http://schemas.openxmlformats.org/drawingml/2006/main" noChangeAspect="1"/>
+            </wp:cNvGraphicFramePr>
+            <a:graphic xmlns:a="http://schemas.openxmlformats.org/drawingml/2006/main">
+              <a:graphicData uri="http://schemas.openxmlformats.org/drawingml/2006/picture">
+                <pic:pic xmlns:pic="http://schemas.openxmlformats.org/drawingml/2006/picture">
+                  <pic:nvPicPr>
+                    <pic:cNvPr id="0" name="Picture 4"/>
+                    <pic:cNvPicPr>
+                      <a:picLocks noChangeAspect="1" noChangeArrowheads="1"/>
+                    </pic:cNvPicPr>
+                  </pic:nvPicPr>
+                  <pic:blipFill>
+                    <a:blip r:embed="rId15" cstate="print">
+                      <a:extLst>
+                        <a:ext uri="{28A0092B-C50C-407E-A947-70E740481C1C}">
+                          <a14:useLocalDpi xmlns:a14="http://schemas.microsoft.com/office/drawing/2010/main" val="0"/>
+                        </a:ext>
+                      </a:extLst>
+                    </a:blip>
+                    <a:srcRect/>
+                    <a:stretch>
+                      <a:fillRect/>
+                    </a:stretch>
+                  </pic:blipFill>
+                  <pic:spPr bwMode="auto">
+                    <a:xfrm>
+                      <a:off x="0" y="0"/>
+                      <a:ext cx="387350" cy="387350"/>
+                    </a:xfrm>
+                    <a:prstGeom prst="rect">
+                      <a:avLst/>
+                    </a:prstGeom>
+                    <a:noFill/>
+                    <a:ln>
+                      <a:noFill/>
+                    </a:ln>
+                  </pic:spPr>
+                </pic:pic>
+              </a:graphicData>
+            </a:graphic>
+          </wp:inline>
+        </w:drawing>
+      </w:r>
       <w:r>
         <w:rPr>
           <w:noProof/>
@@ -319,7 +699,7 @@
                     </pic:cNvPicPr>
                   </pic:nvPicPr>
                   <pic:blipFill>
-                    <a:blip r:embed="rId9" cstate="print">
+                    <a:blip r:embed="rId16" cstate="print">
                       <a:extLst>
                         <a:ext uri="{28A0092B-C50C-407E-A947-70E740481C1C}">
                           <a14:useLocalDpi xmlns:a14="http://schemas.microsoft.com/office/drawing/2010/main" val="0"/>
@@ -361,7 +741,7 @@
           <w:noProof/>
         </w:rPr>
         <w:drawing>
-          <wp:anchor distT="0" distB="0" distL="114300" distR="114300" simplePos="0" relativeHeight="251663360" behindDoc="0" locked="0" layoutInCell="1" allowOverlap="1" wp14:anchorId="20174060" wp14:editId="18BE7D6E">
+          <wp:anchor distT="0" distB="0" distL="114300" distR="114300" simplePos="0" relativeHeight="251663360" behindDoc="0" locked="0" layoutInCell="1" allowOverlap="1" wp14:anchorId="20174060" wp14:editId="4DF0050A">
             <wp:simplePos x="0" y="0"/>
             <wp:positionH relativeFrom="column">
               <wp:posOffset>3878580</wp:posOffset>
@@ -386,7 +766,7 @@
                     </pic:cNvPicPr>
                   </pic:nvPicPr>
                   <pic:blipFill>
-                    <a:blip r:embed="rId10" cstate="print">
+                    <a:blip r:embed="rId17" cstate="print">
                       <a:extLst>
                         <a:ext uri="{28A0092B-C50C-407E-A947-70E740481C1C}">
                           <a14:useLocalDpi xmlns:a14="http://schemas.microsoft.com/office/drawing/2010/main" val="0"/>
@@ -428,67 +808,6 @@
           <w:noProof/>
         </w:rPr>
         <w:drawing>
-          <wp:anchor distT="0" distB="0" distL="114300" distR="114300" simplePos="0" relativeHeight="251664384" behindDoc="0" locked="0" layoutInCell="1" allowOverlap="1" wp14:anchorId="61246B50" wp14:editId="6C021C5C">
-            <wp:simplePos x="0" y="0"/>
-            <wp:positionH relativeFrom="column">
-              <wp:posOffset>1257300</wp:posOffset>
-            </wp:positionH>
-            <wp:positionV relativeFrom="paragraph">
-              <wp:posOffset>224155</wp:posOffset>
-            </wp:positionV>
-            <wp:extent cx="510540" cy="464820"/>
-            <wp:effectExtent l="0" t="0" r="3810" b="0"/>
-            <wp:wrapSquare wrapText="bothSides"/>
-            <wp:docPr id="10" name="Picture 10" descr="A picture containing text&#10;&#10;Description automatically generated"/>
-            <wp:cNvGraphicFramePr>
-              <a:graphicFrameLocks xmlns:a="http://schemas.openxmlformats.org/drawingml/2006/main" noChangeAspect="1"/>
-            </wp:cNvGraphicFramePr>
-            <a:graphic xmlns:a="http://schemas.openxmlformats.org/drawingml/2006/main">
-              <a:graphicData uri="http://schemas.openxmlformats.org/drawingml/2006/picture">
-                <pic:pic xmlns:pic="http://schemas.openxmlformats.org/drawingml/2006/picture">
-                  <pic:nvPicPr>
-                    <pic:cNvPr id="10" name="Picture 10" descr="A picture containing text&#10;&#10;Description automatically generated"/>
-                    <pic:cNvPicPr>
-                      <a:picLocks noChangeAspect="1" noChangeArrowheads="1"/>
-                    </pic:cNvPicPr>
-                  </pic:nvPicPr>
-                  <pic:blipFill>
-                    <a:blip r:embed="rId11">
-                      <a:extLst>
-                        <a:ext uri="{28A0092B-C50C-407E-A947-70E740481C1C}">
-                          <a14:useLocalDpi xmlns:a14="http://schemas.microsoft.com/office/drawing/2010/main" val="0"/>
-                        </a:ext>
-                      </a:extLst>
-                    </a:blip>
-                    <a:srcRect/>
-                    <a:stretch>
-                      <a:fillRect/>
-                    </a:stretch>
-                  </pic:blipFill>
-                  <pic:spPr bwMode="auto">
-                    <a:xfrm>
-                      <a:off x="0" y="0"/>
-                      <a:ext cx="510540" cy="464820"/>
-                    </a:xfrm>
-                    <a:prstGeom prst="rect">
-                      <a:avLst/>
-                    </a:prstGeom>
-                    <a:noFill/>
-                    <a:ln>
-                      <a:noFill/>
-                    </a:ln>
-                  </pic:spPr>
-                </pic:pic>
-              </a:graphicData>
-            </a:graphic>
-          </wp:anchor>
-        </w:drawing>
-      </w:r>
-      <w:r>
-        <w:rPr>
-          <w:noProof/>
-        </w:rPr>
-        <w:drawing>
           <wp:anchor distT="0" distB="0" distL="114300" distR="114300" simplePos="0" relativeHeight="251662336" behindDoc="0" locked="0" layoutInCell="1" allowOverlap="1" wp14:anchorId="21FD091C" wp14:editId="02305070">
             <wp:simplePos x="0" y="0"/>
             <wp:positionH relativeFrom="column">
@@ -514,7 +833,7 @@
                     </pic:cNvPicPr>
                   </pic:nvPicPr>
                   <pic:blipFill>
-                    <a:blip r:embed="rId12" cstate="print">
+                    <a:blip r:embed="rId18" cstate="print">
                       <a:extLst>
                         <a:ext uri="{28A0092B-C50C-407E-A947-70E740481C1C}">
                           <a14:useLocalDpi xmlns:a14="http://schemas.microsoft.com/office/drawing/2010/main" val="0"/>
@@ -556,6 +875,59 @@
           <w:noProof/>
         </w:rPr>
         <w:drawing>
+          <wp:inline distT="0" distB="0" distL="0" distR="0" wp14:anchorId="2FBBBE7F" wp14:editId="610CEDD0">
+            <wp:extent cx="406400" cy="384985"/>
+            <wp:effectExtent l="0" t="0" r="0" b="0"/>
+            <wp:docPr id="15" name="Picture 15"/>
+            <wp:cNvGraphicFramePr>
+              <a:graphicFrameLocks xmlns:a="http://schemas.openxmlformats.org/drawingml/2006/main" noChangeAspect="1"/>
+            </wp:cNvGraphicFramePr>
+            <a:graphic xmlns:a="http://schemas.openxmlformats.org/drawingml/2006/main">
+              <a:graphicData uri="http://schemas.openxmlformats.org/drawingml/2006/picture">
+                <pic:pic xmlns:pic="http://schemas.openxmlformats.org/drawingml/2006/picture">
+                  <pic:nvPicPr>
+                    <pic:cNvPr id="0" name="Picture 5"/>
+                    <pic:cNvPicPr>
+                      <a:picLocks noChangeAspect="1" noChangeArrowheads="1"/>
+                    </pic:cNvPicPr>
+                  </pic:nvPicPr>
+                  <pic:blipFill>
+                    <a:blip r:embed="rId19" cstate="print">
+                      <a:extLst>
+                        <a:ext uri="{28A0092B-C50C-407E-A947-70E740481C1C}">
+                          <a14:useLocalDpi xmlns:a14="http://schemas.microsoft.com/office/drawing/2010/main" val="0"/>
+                        </a:ext>
+                      </a:extLst>
+                    </a:blip>
+                    <a:srcRect/>
+                    <a:stretch>
+                      <a:fillRect/>
+                    </a:stretch>
+                  </pic:blipFill>
+                  <pic:spPr bwMode="auto">
+                    <a:xfrm>
+                      <a:off x="0" y="0"/>
+                      <a:ext cx="437660" cy="414597"/>
+                    </a:xfrm>
+                    <a:prstGeom prst="rect">
+                      <a:avLst/>
+                    </a:prstGeom>
+                    <a:noFill/>
+                    <a:ln>
+                      <a:noFill/>
+                    </a:ln>
+                  </pic:spPr>
+                </pic:pic>
+              </a:graphicData>
+            </a:graphic>
+          </wp:inline>
+        </w:drawing>
+      </w:r>
+      <w:r>
+        <w:rPr>
+          <w:noProof/>
+        </w:rPr>
+        <w:drawing>
           <wp:anchor distT="0" distB="0" distL="114300" distR="114300" simplePos="0" relativeHeight="251659264" behindDoc="0" locked="0" layoutInCell="1" allowOverlap="1" wp14:anchorId="3FC678C1" wp14:editId="61511C49">
             <wp:simplePos x="0" y="0"/>
             <wp:positionH relativeFrom="column">
@@ -581,7 +953,7 @@
                     </pic:cNvPicPr>
                   </pic:nvPicPr>
                   <pic:blipFill>
-                    <a:blip r:embed="rId13" cstate="print">
+                    <a:blip r:embed="rId20" cstate="print">
                       <a:extLst>
                         <a:ext uri="{28A0092B-C50C-407E-A947-70E740481C1C}">
                           <a14:useLocalDpi xmlns:a14="http://schemas.microsoft.com/office/drawing/2010/main" val="0"/>
@@ -617,9 +989,6 @@
             </wp14:sizeRelV>
           </wp:anchor>
         </w:drawing>
-      </w:r>
-      <w:r>
-        <w:tab/>
       </w:r>
     </w:p>
     <w:sectPr>

</xml_diff>

<commit_message>
Administrator is finally done
</commit_message>
<xml_diff>
--- a/BugTrackingSystem/src/bugtrackingsystem/icons/images/try.docx
+++ b/BugTrackingSystem/src/bugtrackingsystem/icons/images/try.docx
@@ -674,6 +674,59 @@
           <w:noProof/>
         </w:rPr>
         <w:drawing>
+          <wp:inline distT="0" distB="0" distL="0" distR="0" wp14:anchorId="5BCEE84B" wp14:editId="2015410F">
+            <wp:extent cx="673100" cy="673100"/>
+            <wp:effectExtent l="0" t="0" r="0" b="0"/>
+            <wp:docPr id="19" name="Picture 19" descr="Icon&#10;&#10;Description automatically generated"/>
+            <wp:cNvGraphicFramePr>
+              <a:graphicFrameLocks xmlns:a="http://schemas.openxmlformats.org/drawingml/2006/main" noChangeAspect="1"/>
+            </wp:cNvGraphicFramePr>
+            <a:graphic xmlns:a="http://schemas.openxmlformats.org/drawingml/2006/main">
+              <a:graphicData uri="http://schemas.openxmlformats.org/drawingml/2006/picture">
+                <pic:pic xmlns:pic="http://schemas.openxmlformats.org/drawingml/2006/picture">
+                  <pic:nvPicPr>
+                    <pic:cNvPr id="19" name="Picture 19" descr="Icon&#10;&#10;Description automatically generated"/>
+                    <pic:cNvPicPr>
+                      <a:picLocks noChangeAspect="1" noChangeArrowheads="1"/>
+                    </pic:cNvPicPr>
+                  </pic:nvPicPr>
+                  <pic:blipFill>
+                    <a:blip r:embed="rId16" cstate="print">
+                      <a:extLst>
+                        <a:ext uri="{28A0092B-C50C-407E-A947-70E740481C1C}">
+                          <a14:useLocalDpi xmlns:a14="http://schemas.microsoft.com/office/drawing/2010/main" val="0"/>
+                        </a:ext>
+                      </a:extLst>
+                    </a:blip>
+                    <a:srcRect/>
+                    <a:stretch>
+                      <a:fillRect/>
+                    </a:stretch>
+                  </pic:blipFill>
+                  <pic:spPr bwMode="auto">
+                    <a:xfrm flipH="1">
+                      <a:off x="0" y="0"/>
+                      <a:ext cx="673100" cy="673100"/>
+                    </a:xfrm>
+                    <a:prstGeom prst="rect">
+                      <a:avLst/>
+                    </a:prstGeom>
+                    <a:noFill/>
+                    <a:ln>
+                      <a:noFill/>
+                    </a:ln>
+                  </pic:spPr>
+                </pic:pic>
+              </a:graphicData>
+            </a:graphic>
+          </wp:inline>
+        </w:drawing>
+      </w:r>
+      <w:r>
+        <w:rPr>
+          <w:noProof/>
+        </w:rPr>
+        <w:drawing>
           <wp:anchor distT="0" distB="0" distL="114300" distR="114300" simplePos="0" relativeHeight="251660288" behindDoc="0" locked="0" layoutInCell="1" allowOverlap="1" wp14:anchorId="3E15FA9F" wp14:editId="61D858F9">
             <wp:simplePos x="0" y="0"/>
             <wp:positionH relativeFrom="column">
@@ -699,7 +752,7 @@
                     </pic:cNvPicPr>
                   </pic:nvPicPr>
                   <pic:blipFill>
-                    <a:blip r:embed="rId16" cstate="print">
+                    <a:blip r:embed="rId17" cstate="print">
                       <a:extLst>
                         <a:ext uri="{28A0092B-C50C-407E-A947-70E740481C1C}">
                           <a14:useLocalDpi xmlns:a14="http://schemas.microsoft.com/office/drawing/2010/main" val="0"/>
@@ -766,7 +819,7 @@
                     </pic:cNvPicPr>
                   </pic:nvPicPr>
                   <pic:blipFill>
-                    <a:blip r:embed="rId17" cstate="print">
+                    <a:blip r:embed="rId18" cstate="print">
                       <a:extLst>
                         <a:ext uri="{28A0092B-C50C-407E-A947-70E740481C1C}">
                           <a14:useLocalDpi xmlns:a14="http://schemas.microsoft.com/office/drawing/2010/main" val="0"/>
@@ -833,7 +886,7 @@
                     </pic:cNvPicPr>
                   </pic:nvPicPr>
                   <pic:blipFill>
-                    <a:blip r:embed="rId18" cstate="print">
+                    <a:blip r:embed="rId19" cstate="print">
                       <a:extLst>
                         <a:ext uri="{28A0092B-C50C-407E-A947-70E740481C1C}">
                           <a14:useLocalDpi xmlns:a14="http://schemas.microsoft.com/office/drawing/2010/main" val="0"/>
@@ -892,7 +945,7 @@
                     </pic:cNvPicPr>
                   </pic:nvPicPr>
                   <pic:blipFill>
-                    <a:blip r:embed="rId19" cstate="print">
+                    <a:blip r:embed="rId20" cstate="print">
                       <a:extLst>
                         <a:ext uri="{28A0092B-C50C-407E-A947-70E740481C1C}">
                           <a14:useLocalDpi xmlns:a14="http://schemas.microsoft.com/office/drawing/2010/main" val="0"/>
@@ -945,7 +998,7 @@
                     </pic:cNvPicPr>
                   </pic:nvPicPr>
                   <pic:blipFill>
-                    <a:blip r:embed="rId20" cstate="print">
+                    <a:blip r:embed="rId21" cstate="print">
                       <a:extLst>
                         <a:ext uri="{28A0092B-C50C-407E-A947-70E740481C1C}">
                           <a14:useLocalDpi xmlns:a14="http://schemas.microsoft.com/office/drawing/2010/main" val="0"/>
@@ -1006,7 +1059,7 @@
                     </pic:cNvPicPr>
                   </pic:nvPicPr>
                   <pic:blipFill>
-                    <a:blip r:embed="rId21" cstate="print">
+                    <a:blip r:embed="rId22" cstate="print">
                       <a:extLst>
                         <a:ext uri="{28A0092B-C50C-407E-A947-70E740481C1C}">
                           <a14:useLocalDpi xmlns:a14="http://schemas.microsoft.com/office/drawing/2010/main" val="0"/>

</xml_diff>

<commit_message>
Dashboard is finally done
</commit_message>
<xml_diff>
--- a/BugTrackingSystem/src/bugtrackingsystem/icons/images/try.docx
+++ b/BugTrackingSystem/src/bugtrackingsystem/icons/images/try.docx
@@ -8,18 +8,18 @@
           <w:noProof/>
         </w:rPr>
         <w:drawing>
-          <wp:inline distT="0" distB="0" distL="0" distR="0" wp14:anchorId="19376405" wp14:editId="75CDAEF1">
-            <wp:extent cx="1325880" cy="1325880"/>
+          <wp:inline distT="0" distB="0" distL="0" distR="0" wp14:anchorId="600184BE" wp14:editId="7A36041D">
+            <wp:extent cx="335280" cy="335280"/>
             <wp:effectExtent l="0" t="0" r="7620" b="7620"/>
-            <wp:docPr id="6" name="Picture 6" descr="Icon&#10;&#10;Description automatically generated"/>
-            <wp:cNvGraphicFramePr>
-              <a:graphicFrameLocks xmlns:a="http://schemas.openxmlformats.org/drawingml/2006/main" noChangeAspect="1"/>
-            </wp:cNvGraphicFramePr>
-            <a:graphic xmlns:a="http://schemas.openxmlformats.org/drawingml/2006/main">
-              <a:graphicData uri="http://schemas.openxmlformats.org/drawingml/2006/picture">
-                <pic:pic xmlns:pic="http://schemas.openxmlformats.org/drawingml/2006/picture">
-                  <pic:nvPicPr>
-                    <pic:cNvPr id="6" name="Picture 6" descr="Icon&#10;&#10;Description automatically generated"/>
+            <wp:docPr id="21" name="Picture 21" descr="Icon&#10;&#10;Description automatically generated"/>
+            <wp:cNvGraphicFramePr>
+              <a:graphicFrameLocks xmlns:a="http://schemas.openxmlformats.org/drawingml/2006/main" noChangeAspect="1"/>
+            </wp:cNvGraphicFramePr>
+            <a:graphic xmlns:a="http://schemas.openxmlformats.org/drawingml/2006/main">
+              <a:graphicData uri="http://schemas.openxmlformats.org/drawingml/2006/picture">
+                <pic:pic xmlns:pic="http://schemas.openxmlformats.org/drawingml/2006/picture">
+                  <pic:nvPicPr>
+                    <pic:cNvPr id="21" name="Picture 21" descr="Icon&#10;&#10;Description automatically generated"/>
                     <pic:cNvPicPr>
                       <a:picLocks noChangeAspect="1" noChangeArrowheads="1"/>
                     </pic:cNvPicPr>
@@ -40,7 +40,7 @@
                   <pic:spPr bwMode="auto">
                     <a:xfrm>
                       <a:off x="0" y="0"/>
-                      <a:ext cx="1325880" cy="1325880"/>
+                      <a:ext cx="335280" cy="335280"/>
                     </a:xfrm>
                     <a:prstGeom prst="rect">
                       <a:avLst/>
@@ -61,18 +61,26 @@
           <w:noProof/>
         </w:rPr>
         <w:drawing>
-          <wp:inline distT="0" distB="0" distL="0" distR="0" wp14:anchorId="7D04D96C" wp14:editId="1C47653E">
-            <wp:extent cx="1501140" cy="1501140"/>
+          <wp:anchor distT="0" distB="0" distL="114300" distR="114300" simplePos="0" relativeHeight="251665408" behindDoc="0" locked="0" layoutInCell="1" allowOverlap="1" wp14:anchorId="111DB9F5" wp14:editId="2E6098EB">
+            <wp:simplePos x="0" y="0"/>
+            <wp:positionH relativeFrom="column">
+              <wp:posOffset>0</wp:posOffset>
+            </wp:positionH>
+            <wp:positionV relativeFrom="paragraph">
+              <wp:posOffset>0</wp:posOffset>
+            </wp:positionV>
+            <wp:extent cx="510540" cy="510540"/>
             <wp:effectExtent l="0" t="0" r="3810" b="3810"/>
-            <wp:docPr id="5" name="Picture 5" descr="Icon&#10;&#10;Description automatically generated"/>
-            <wp:cNvGraphicFramePr>
-              <a:graphicFrameLocks xmlns:a="http://schemas.openxmlformats.org/drawingml/2006/main" noChangeAspect="1"/>
-            </wp:cNvGraphicFramePr>
-            <a:graphic xmlns:a="http://schemas.openxmlformats.org/drawingml/2006/main">
-              <a:graphicData uri="http://schemas.openxmlformats.org/drawingml/2006/picture">
-                <pic:pic xmlns:pic="http://schemas.openxmlformats.org/drawingml/2006/picture">
-                  <pic:nvPicPr>
-                    <pic:cNvPr id="5" name="Picture 5" descr="Icon&#10;&#10;Description automatically generated"/>
+            <wp:wrapSquare wrapText="bothSides"/>
+            <wp:docPr id="20" name="Picture 20" descr="Icon&#10;&#10;Description automatically generated"/>
+            <wp:cNvGraphicFramePr>
+              <a:graphicFrameLocks xmlns:a="http://schemas.openxmlformats.org/drawingml/2006/main" noChangeAspect="1"/>
+            </wp:cNvGraphicFramePr>
+            <a:graphic xmlns:a="http://schemas.openxmlformats.org/drawingml/2006/main">
+              <a:graphicData uri="http://schemas.openxmlformats.org/drawingml/2006/picture">
+                <pic:pic xmlns:pic="http://schemas.openxmlformats.org/drawingml/2006/picture">
+                  <pic:nvPicPr>
+                    <pic:cNvPr id="20" name="Picture 20" descr="Icon&#10;&#10;Description automatically generated"/>
                     <pic:cNvPicPr>
                       <a:picLocks noChangeAspect="1" noChangeArrowheads="1"/>
                     </pic:cNvPicPr>
@@ -93,6 +101,118 @@
                   <pic:spPr bwMode="auto">
                     <a:xfrm>
                       <a:off x="0" y="0"/>
+                      <a:ext cx="510540" cy="510540"/>
+                    </a:xfrm>
+                    <a:prstGeom prst="rect">
+                      <a:avLst/>
+                    </a:prstGeom>
+                    <a:noFill/>
+                    <a:ln>
+                      <a:noFill/>
+                    </a:ln>
+                  </pic:spPr>
+                </pic:pic>
+              </a:graphicData>
+            </a:graphic>
+            <wp14:sizeRelH relativeFrom="margin">
+              <wp14:pctWidth>0</wp14:pctWidth>
+            </wp14:sizeRelH>
+            <wp14:sizeRelV relativeFrom="margin">
+              <wp14:pctHeight>0</wp14:pctHeight>
+            </wp14:sizeRelV>
+          </wp:anchor>
+        </w:drawing>
+      </w:r>
+      <w:r>
+        <w:rPr>
+          <w:noProof/>
+        </w:rPr>
+        <w:drawing>
+          <wp:inline distT="0" distB="0" distL="0" distR="0" wp14:anchorId="19376405" wp14:editId="75CDAEF1">
+            <wp:extent cx="1325880" cy="1325880"/>
+            <wp:effectExtent l="0" t="0" r="7620" b="7620"/>
+            <wp:docPr id="6" name="Picture 6" descr="Icon&#10;&#10;Description automatically generated"/>
+            <wp:cNvGraphicFramePr>
+              <a:graphicFrameLocks xmlns:a="http://schemas.openxmlformats.org/drawingml/2006/main" noChangeAspect="1"/>
+            </wp:cNvGraphicFramePr>
+            <a:graphic xmlns:a="http://schemas.openxmlformats.org/drawingml/2006/main">
+              <a:graphicData uri="http://schemas.openxmlformats.org/drawingml/2006/picture">
+                <pic:pic xmlns:pic="http://schemas.openxmlformats.org/drawingml/2006/picture">
+                  <pic:nvPicPr>
+                    <pic:cNvPr id="6" name="Picture 6" descr="Icon&#10;&#10;Description automatically generated"/>
+                    <pic:cNvPicPr>
+                      <a:picLocks noChangeAspect="1" noChangeArrowheads="1"/>
+                    </pic:cNvPicPr>
+                  </pic:nvPicPr>
+                  <pic:blipFill>
+                    <a:blip r:embed="rId6" cstate="print">
+                      <a:extLst>
+                        <a:ext uri="{28A0092B-C50C-407E-A947-70E740481C1C}">
+                          <a14:useLocalDpi xmlns:a14="http://schemas.microsoft.com/office/drawing/2010/main" val="0"/>
+                        </a:ext>
+                      </a:extLst>
+                    </a:blip>
+                    <a:srcRect/>
+                    <a:stretch>
+                      <a:fillRect/>
+                    </a:stretch>
+                  </pic:blipFill>
+                  <pic:spPr bwMode="auto">
+                    <a:xfrm>
+                      <a:off x="0" y="0"/>
+                      <a:ext cx="1325880" cy="1325880"/>
+                    </a:xfrm>
+                    <a:prstGeom prst="rect">
+                      <a:avLst/>
+                    </a:prstGeom>
+                    <a:noFill/>
+                    <a:ln>
+                      <a:noFill/>
+                    </a:ln>
+                  </pic:spPr>
+                </pic:pic>
+              </a:graphicData>
+            </a:graphic>
+          </wp:inline>
+        </w:drawing>
+      </w:r>
+      <w:r>
+        <w:rPr>
+          <w:noProof/>
+        </w:rPr>
+        <w:drawing>
+          <wp:inline distT="0" distB="0" distL="0" distR="0" wp14:anchorId="7D04D96C" wp14:editId="1C47653E">
+            <wp:extent cx="1501140" cy="1501140"/>
+            <wp:effectExtent l="0" t="0" r="3810" b="3810"/>
+            <wp:docPr id="5" name="Picture 5" descr="Icon&#10;&#10;Description automatically generated"/>
+            <wp:cNvGraphicFramePr>
+              <a:graphicFrameLocks xmlns:a="http://schemas.openxmlformats.org/drawingml/2006/main" noChangeAspect="1"/>
+            </wp:cNvGraphicFramePr>
+            <a:graphic xmlns:a="http://schemas.openxmlformats.org/drawingml/2006/main">
+              <a:graphicData uri="http://schemas.openxmlformats.org/drawingml/2006/picture">
+                <pic:pic xmlns:pic="http://schemas.openxmlformats.org/drawingml/2006/picture">
+                  <pic:nvPicPr>
+                    <pic:cNvPr id="5" name="Picture 5" descr="Icon&#10;&#10;Description automatically generated"/>
+                    <pic:cNvPicPr>
+                      <a:picLocks noChangeAspect="1" noChangeArrowheads="1"/>
+                    </pic:cNvPicPr>
+                  </pic:nvPicPr>
+                  <pic:blipFill>
+                    <a:blip r:embed="rId7" cstate="print">
+                      <a:extLst>
+                        <a:ext uri="{28A0092B-C50C-407E-A947-70E740481C1C}">
+                          <a14:useLocalDpi xmlns:a14="http://schemas.microsoft.com/office/drawing/2010/main" val="0"/>
+                        </a:ext>
+                      </a:extLst>
+                    </a:blip>
+                    <a:srcRect/>
+                    <a:stretch>
+                      <a:fillRect/>
+                    </a:stretch>
+                  </pic:blipFill>
+                  <pic:spPr bwMode="auto">
+                    <a:xfrm>
+                      <a:off x="0" y="0"/>
                       <a:ext cx="1501140" cy="1501140"/>
                     </a:xfrm>
                     <a:prstGeom prst="rect">
@@ -129,7 +249,7 @@
                     <pic:cNvPicPr/>
                   </pic:nvPicPr>
                   <pic:blipFill rotWithShape="1">
-                    <a:blip r:embed="rId6"/>
+                    <a:blip r:embed="rId8"/>
                     <a:srcRect l="8336" t="1" b="5735"/>
                     <a:stretch/>
                   </pic:blipFill>
@@ -186,7 +306,7 @@
                     </pic:cNvPicPr>
                   </pic:nvPicPr>
                   <pic:blipFill>
-                    <a:blip r:embed="rId7" cstate="print">
+                    <a:blip r:embed="rId9" cstate="print">
                       <a:extLst>
                         <a:ext uri="{28A0092B-C50C-407E-A947-70E740481C1C}">
                           <a14:useLocalDpi xmlns:a14="http://schemas.microsoft.com/office/drawing/2010/main" val="0"/>
@@ -252,112 +372,6 @@
                     </pic:cNvPicPr>
                   </pic:nvPicPr>
                   <pic:blipFill>
-                    <a:blip r:embed="rId8" cstate="print">
-                      <a:extLst>
-                        <a:ext uri="{28A0092B-C50C-407E-A947-70E740481C1C}">
-                          <a14:useLocalDpi xmlns:a14="http://schemas.microsoft.com/office/drawing/2010/main" val="0"/>
-                        </a:ext>
-                      </a:extLst>
-                    </a:blip>
-                    <a:srcRect/>
-                    <a:stretch>
-                      <a:fillRect/>
-                    </a:stretch>
-                  </pic:blipFill>
-                  <pic:spPr bwMode="auto">
-                    <a:xfrm>
-                      <a:off x="0" y="0"/>
-                      <a:ext cx="579120" cy="579120"/>
-                    </a:xfrm>
-                    <a:prstGeom prst="rect">
-                      <a:avLst/>
-                    </a:prstGeom>
-                    <a:noFill/>
-                    <a:ln>
-                      <a:noFill/>
-                    </a:ln>
-                  </pic:spPr>
-                </pic:pic>
-              </a:graphicData>
-            </a:graphic>
-          </wp:anchor>
-        </w:drawing>
-      </w:r>
-      <w:r>
-        <w:rPr>
-          <w:noProof/>
-        </w:rPr>
-        <w:drawing>
-          <wp:inline distT="0" distB="0" distL="0" distR="0" wp14:anchorId="1DC393BC" wp14:editId="551E5428">
-            <wp:extent cx="158750" cy="158750"/>
-            <wp:effectExtent l="0" t="0" r="0" b="0"/>
-            <wp:docPr id="13" name="Picture 13"/>
-            <wp:cNvGraphicFramePr>
-              <a:graphicFrameLocks xmlns:a="http://schemas.openxmlformats.org/drawingml/2006/main" noChangeAspect="1"/>
-            </wp:cNvGraphicFramePr>
-            <a:graphic xmlns:a="http://schemas.openxmlformats.org/drawingml/2006/main">
-              <a:graphicData uri="http://schemas.openxmlformats.org/drawingml/2006/picture">
-                <pic:pic xmlns:pic="http://schemas.openxmlformats.org/drawingml/2006/picture">
-                  <pic:nvPicPr>
-                    <pic:cNvPr id="0" name="Picture 3"/>
-                    <pic:cNvPicPr>
-                      <a:picLocks noChangeAspect="1" noChangeArrowheads="1"/>
-                    </pic:cNvPicPr>
-                  </pic:nvPicPr>
-                  <pic:blipFill>
-                    <a:blip r:embed="rId9" cstate="print">
-                      <a:extLst>
-                        <a:ext uri="{28A0092B-C50C-407E-A947-70E740481C1C}">
-                          <a14:useLocalDpi xmlns:a14="http://schemas.microsoft.com/office/drawing/2010/main" val="0"/>
-                        </a:ext>
-                      </a:extLst>
-                    </a:blip>
-                    <a:srcRect/>
-                    <a:stretch>
-                      <a:fillRect/>
-                    </a:stretch>
-                  </pic:blipFill>
-                  <pic:spPr bwMode="auto">
-                    <a:xfrm>
-                      <a:off x="0" y="0"/>
-                      <a:ext cx="158750" cy="158750"/>
-                    </a:xfrm>
-                    <a:prstGeom prst="rect">
-                      <a:avLst/>
-                    </a:prstGeom>
-                    <a:noFill/>
-                    <a:ln>
-                      <a:noFill/>
-                    </a:ln>
-                  </pic:spPr>
-                </pic:pic>
-              </a:graphicData>
-            </a:graphic>
-          </wp:inline>
-        </w:drawing>
-      </w:r>
-      <w:r>
-        <w:rPr>
-          <w:noProof/>
-        </w:rPr>
-        <w:drawing>
-          <wp:inline distT="0" distB="0" distL="0" distR="0" wp14:anchorId="390C37A8" wp14:editId="60D37C7F">
-            <wp:extent cx="177800" cy="177800"/>
-            <wp:effectExtent l="0" t="0" r="0" b="0"/>
-            <wp:docPr id="16" name="Picture 16"/>
-            <wp:cNvGraphicFramePr>
-              <a:graphicFrameLocks xmlns:a="http://schemas.openxmlformats.org/drawingml/2006/main" noChangeAspect="1"/>
-            </wp:cNvGraphicFramePr>
-            <a:graphic xmlns:a="http://schemas.openxmlformats.org/drawingml/2006/main">
-              <a:graphicData uri="http://schemas.openxmlformats.org/drawingml/2006/picture">
-                <pic:pic xmlns:pic="http://schemas.openxmlformats.org/drawingml/2006/picture">
-                  <pic:nvPicPr>
-                    <pic:cNvPr id="0" name="Picture 6"/>
-                    <pic:cNvPicPr>
-                      <a:picLocks noChangeAspect="1" noChangeArrowheads="1"/>
-                    </pic:cNvPicPr>
-                  </pic:nvPicPr>
-                  <pic:blipFill>
                     <a:blip r:embed="rId10" cstate="print">
                       <a:extLst>
                         <a:ext uri="{28A0092B-C50C-407E-A947-70E740481C1C}">
@@ -371,9 +385,9 @@
                     </a:stretch>
                   </pic:blipFill>
                   <pic:spPr bwMode="auto">
-                    <a:xfrm flipH="1">
-                      <a:off x="0" y="0"/>
-                      <a:ext cx="177800" cy="177800"/>
+                    <a:xfrm>
+                      <a:off x="0" y="0"/>
+                      <a:ext cx="579120" cy="579120"/>
                     </a:xfrm>
                     <a:prstGeom prst="rect">
                       <a:avLst/>
@@ -386,26 +400,26 @@
                 </pic:pic>
               </a:graphicData>
             </a:graphic>
-          </wp:inline>
-        </w:drawing>
-      </w:r>
-      <w:r>
-        <w:rPr>
-          <w:noProof/>
-        </w:rPr>
-        <w:drawing>
-          <wp:inline distT="0" distB="0" distL="0" distR="0" wp14:anchorId="3D68EC76" wp14:editId="0E115DB9">
-            <wp:extent cx="184150" cy="184150"/>
-            <wp:effectExtent l="0" t="0" r="6350" b="6350"/>
-            <wp:docPr id="17" name="Picture 17"/>
-            <wp:cNvGraphicFramePr>
-              <a:graphicFrameLocks xmlns:a="http://schemas.openxmlformats.org/drawingml/2006/main" noChangeAspect="1"/>
-            </wp:cNvGraphicFramePr>
-            <a:graphic xmlns:a="http://schemas.openxmlformats.org/drawingml/2006/main">
-              <a:graphicData uri="http://schemas.openxmlformats.org/drawingml/2006/picture">
-                <pic:pic xmlns:pic="http://schemas.openxmlformats.org/drawingml/2006/picture">
-                  <pic:nvPicPr>
-                    <pic:cNvPr id="0" name="Picture 7"/>
+          </wp:anchor>
+        </w:drawing>
+      </w:r>
+      <w:r>
+        <w:rPr>
+          <w:noProof/>
+        </w:rPr>
+        <w:drawing>
+          <wp:inline distT="0" distB="0" distL="0" distR="0" wp14:anchorId="1DC393BC" wp14:editId="551E5428">
+            <wp:extent cx="158750" cy="158750"/>
+            <wp:effectExtent l="0" t="0" r="0" b="0"/>
+            <wp:docPr id="13" name="Picture 13"/>
+            <wp:cNvGraphicFramePr>
+              <a:graphicFrameLocks xmlns:a="http://schemas.openxmlformats.org/drawingml/2006/main" noChangeAspect="1"/>
+            </wp:cNvGraphicFramePr>
+            <a:graphic xmlns:a="http://schemas.openxmlformats.org/drawingml/2006/main">
+              <a:graphicData uri="http://schemas.openxmlformats.org/drawingml/2006/picture">
+                <pic:pic xmlns:pic="http://schemas.openxmlformats.org/drawingml/2006/picture">
+                  <pic:nvPicPr>
+                    <pic:cNvPr id="0" name="Picture 3"/>
                     <pic:cNvPicPr>
                       <a:picLocks noChangeAspect="1" noChangeArrowheads="1"/>
                     </pic:cNvPicPr>
@@ -426,7 +440,7 @@
                   <pic:spPr bwMode="auto">
                     <a:xfrm>
                       <a:off x="0" y="0"/>
-                      <a:ext cx="184150" cy="184150"/>
+                      <a:ext cx="158750" cy="158750"/>
                     </a:xfrm>
                     <a:prstGeom prst="rect">
                       <a:avLst/>
@@ -447,18 +461,18 @@
           <w:noProof/>
         </w:rPr>
         <w:drawing>
-          <wp:inline distT="0" distB="0" distL="0" distR="0" wp14:anchorId="0600388C" wp14:editId="38D85971">
+          <wp:inline distT="0" distB="0" distL="0" distR="0" wp14:anchorId="390C37A8" wp14:editId="60D37C7F">
             <wp:extent cx="177800" cy="177800"/>
             <wp:effectExtent l="0" t="0" r="0" b="0"/>
-            <wp:docPr id="11" name="Picture 11" descr="Icon&#10;&#10;Description automatically generated"/>
-            <wp:cNvGraphicFramePr>
-              <a:graphicFrameLocks xmlns:a="http://schemas.openxmlformats.org/drawingml/2006/main" noChangeAspect="1"/>
-            </wp:cNvGraphicFramePr>
-            <a:graphic xmlns:a="http://schemas.openxmlformats.org/drawingml/2006/main">
-              <a:graphicData uri="http://schemas.openxmlformats.org/drawingml/2006/picture">
-                <pic:pic xmlns:pic="http://schemas.openxmlformats.org/drawingml/2006/picture">
-                  <pic:nvPicPr>
-                    <pic:cNvPr id="11" name="Picture 11" descr="Icon&#10;&#10;Description automatically generated"/>
+            <wp:docPr id="16" name="Picture 16"/>
+            <wp:cNvGraphicFramePr>
+              <a:graphicFrameLocks xmlns:a="http://schemas.openxmlformats.org/drawingml/2006/main" noChangeAspect="1"/>
+            </wp:cNvGraphicFramePr>
+            <a:graphic xmlns:a="http://schemas.openxmlformats.org/drawingml/2006/main">
+              <a:graphicData uri="http://schemas.openxmlformats.org/drawingml/2006/picture">
+                <pic:pic xmlns:pic="http://schemas.openxmlformats.org/drawingml/2006/picture">
+                  <pic:nvPicPr>
+                    <pic:cNvPr id="0" name="Picture 6"/>
                     <pic:cNvPicPr>
                       <a:picLocks noChangeAspect="1" noChangeArrowheads="1"/>
                     </pic:cNvPicPr>
@@ -495,6 +509,112 @@
           </wp:inline>
         </w:drawing>
       </w:r>
+      <w:r>
+        <w:rPr>
+          <w:noProof/>
+        </w:rPr>
+        <w:drawing>
+          <wp:inline distT="0" distB="0" distL="0" distR="0" wp14:anchorId="3D68EC76" wp14:editId="0E115DB9">
+            <wp:extent cx="184150" cy="184150"/>
+            <wp:effectExtent l="0" t="0" r="6350" b="6350"/>
+            <wp:docPr id="17" name="Picture 17"/>
+            <wp:cNvGraphicFramePr>
+              <a:graphicFrameLocks xmlns:a="http://schemas.openxmlformats.org/drawingml/2006/main" noChangeAspect="1"/>
+            </wp:cNvGraphicFramePr>
+            <a:graphic xmlns:a="http://schemas.openxmlformats.org/drawingml/2006/main">
+              <a:graphicData uri="http://schemas.openxmlformats.org/drawingml/2006/picture">
+                <pic:pic xmlns:pic="http://schemas.openxmlformats.org/drawingml/2006/picture">
+                  <pic:nvPicPr>
+                    <pic:cNvPr id="0" name="Picture 7"/>
+                    <pic:cNvPicPr>
+                      <a:picLocks noChangeAspect="1" noChangeArrowheads="1"/>
+                    </pic:cNvPicPr>
+                  </pic:nvPicPr>
+                  <pic:blipFill>
+                    <a:blip r:embed="rId13" cstate="print">
+                      <a:extLst>
+                        <a:ext uri="{28A0092B-C50C-407E-A947-70E740481C1C}">
+                          <a14:useLocalDpi xmlns:a14="http://schemas.microsoft.com/office/drawing/2010/main" val="0"/>
+                        </a:ext>
+                      </a:extLst>
+                    </a:blip>
+                    <a:srcRect/>
+                    <a:stretch>
+                      <a:fillRect/>
+                    </a:stretch>
+                  </pic:blipFill>
+                  <pic:spPr bwMode="auto">
+                    <a:xfrm>
+                      <a:off x="0" y="0"/>
+                      <a:ext cx="184150" cy="184150"/>
+                    </a:xfrm>
+                    <a:prstGeom prst="rect">
+                      <a:avLst/>
+                    </a:prstGeom>
+                    <a:noFill/>
+                    <a:ln>
+                      <a:noFill/>
+                    </a:ln>
+                  </pic:spPr>
+                </pic:pic>
+              </a:graphicData>
+            </a:graphic>
+          </wp:inline>
+        </w:drawing>
+      </w:r>
+      <w:r>
+        <w:rPr>
+          <w:noProof/>
+        </w:rPr>
+        <w:drawing>
+          <wp:inline distT="0" distB="0" distL="0" distR="0" wp14:anchorId="0600388C" wp14:editId="38D85971">
+            <wp:extent cx="177800" cy="177800"/>
+            <wp:effectExtent l="0" t="0" r="0" b="0"/>
+            <wp:docPr id="11" name="Picture 11" descr="Icon&#10;&#10;Description automatically generated"/>
+            <wp:cNvGraphicFramePr>
+              <a:graphicFrameLocks xmlns:a="http://schemas.openxmlformats.org/drawingml/2006/main" noChangeAspect="1"/>
+            </wp:cNvGraphicFramePr>
+            <a:graphic xmlns:a="http://schemas.openxmlformats.org/drawingml/2006/main">
+              <a:graphicData uri="http://schemas.openxmlformats.org/drawingml/2006/picture">
+                <pic:pic xmlns:pic="http://schemas.openxmlformats.org/drawingml/2006/picture">
+                  <pic:nvPicPr>
+                    <pic:cNvPr id="11" name="Picture 11" descr="Icon&#10;&#10;Description automatically generated"/>
+                    <pic:cNvPicPr>
+                      <a:picLocks noChangeAspect="1" noChangeArrowheads="1"/>
+                    </pic:cNvPicPr>
+                  </pic:nvPicPr>
+                  <pic:blipFill>
+                    <a:blip r:embed="rId14" cstate="print">
+                      <a:extLst>
+                        <a:ext uri="{28A0092B-C50C-407E-A947-70E740481C1C}">
+                          <a14:useLocalDpi xmlns:a14="http://schemas.microsoft.com/office/drawing/2010/main" val="0"/>
+                        </a:ext>
+                      </a:extLst>
+                    </a:blip>
+                    <a:srcRect/>
+                    <a:stretch>
+                      <a:fillRect/>
+                    </a:stretch>
+                  </pic:blipFill>
+                  <pic:spPr bwMode="auto">
+                    <a:xfrm flipH="1">
+                      <a:off x="0" y="0"/>
+                      <a:ext cx="177800" cy="177800"/>
+                    </a:xfrm>
+                    <a:prstGeom prst="rect">
+                      <a:avLst/>
+                    </a:prstGeom>
+                    <a:noFill/>
+                    <a:ln>
+                      <a:noFill/>
+                    </a:ln>
+                  </pic:spPr>
+                </pic:pic>
+              </a:graphicData>
+            </a:graphic>
+          </wp:inline>
+        </w:drawing>
+      </w:r>
     </w:p>
     <w:p>
       <w:pPr>
@@ -532,7 +652,7 @@
                     </pic:cNvPicPr>
                   </pic:nvPicPr>
                   <pic:blipFill>
-                    <a:blip r:embed="rId13">
+                    <a:blip r:embed="rId15">
                       <a:extLst>
                         <a:ext uri="{28A0092B-C50C-407E-A947-70E740481C1C}">
                           <a14:useLocalDpi xmlns:a14="http://schemas.microsoft.com/office/drawing/2010/main" val="0"/>
@@ -580,112 +700,6 @@
                 <pic:pic xmlns:pic="http://schemas.openxmlformats.org/drawingml/2006/picture">
                   <pic:nvPicPr>
                     <pic:cNvPr id="0" name="Picture 2"/>
-                    <pic:cNvPicPr>
-                      <a:picLocks noChangeAspect="1" noChangeArrowheads="1"/>
-                    </pic:cNvPicPr>
-                  </pic:nvPicPr>
-                  <pic:blipFill>
-                    <a:blip r:embed="rId14" cstate="print">
-                      <a:extLst>
-                        <a:ext uri="{28A0092B-C50C-407E-A947-70E740481C1C}">
-                          <a14:useLocalDpi xmlns:a14="http://schemas.microsoft.com/office/drawing/2010/main" val="0"/>
-                        </a:ext>
-                      </a:extLst>
-                    </a:blip>
-                    <a:srcRect/>
-                    <a:stretch>
-                      <a:fillRect/>
-                    </a:stretch>
-                  </pic:blipFill>
-                  <pic:spPr bwMode="auto">
-                    <a:xfrm>
-                      <a:off x="0" y="0"/>
-                      <a:ext cx="381000" cy="381000"/>
-                    </a:xfrm>
-                    <a:prstGeom prst="rect">
-                      <a:avLst/>
-                    </a:prstGeom>
-                    <a:noFill/>
-                    <a:ln>
-                      <a:noFill/>
-                    </a:ln>
-                  </pic:spPr>
-                </pic:pic>
-              </a:graphicData>
-            </a:graphic>
-          </wp:inline>
-        </w:drawing>
-      </w:r>
-      <w:r>
-        <w:rPr>
-          <w:noProof/>
-        </w:rPr>
-        <w:drawing>
-          <wp:inline distT="0" distB="0" distL="0" distR="0" wp14:anchorId="7912BADD" wp14:editId="48010E1F">
-            <wp:extent cx="387350" cy="387350"/>
-            <wp:effectExtent l="0" t="0" r="0" b="0"/>
-            <wp:docPr id="14" name="Picture 14"/>
-            <wp:cNvGraphicFramePr>
-              <a:graphicFrameLocks xmlns:a="http://schemas.openxmlformats.org/drawingml/2006/main" noChangeAspect="1"/>
-            </wp:cNvGraphicFramePr>
-            <a:graphic xmlns:a="http://schemas.openxmlformats.org/drawingml/2006/main">
-              <a:graphicData uri="http://schemas.openxmlformats.org/drawingml/2006/picture">
-                <pic:pic xmlns:pic="http://schemas.openxmlformats.org/drawingml/2006/picture">
-                  <pic:nvPicPr>
-                    <pic:cNvPr id="0" name="Picture 4"/>
-                    <pic:cNvPicPr>
-                      <a:picLocks noChangeAspect="1" noChangeArrowheads="1"/>
-                    </pic:cNvPicPr>
-                  </pic:nvPicPr>
-                  <pic:blipFill>
-                    <a:blip r:embed="rId15" cstate="print">
-                      <a:extLst>
-                        <a:ext uri="{28A0092B-C50C-407E-A947-70E740481C1C}">
-                          <a14:useLocalDpi xmlns:a14="http://schemas.microsoft.com/office/drawing/2010/main" val="0"/>
-                        </a:ext>
-                      </a:extLst>
-                    </a:blip>
-                    <a:srcRect/>
-                    <a:stretch>
-                      <a:fillRect/>
-                    </a:stretch>
-                  </pic:blipFill>
-                  <pic:spPr bwMode="auto">
-                    <a:xfrm>
-                      <a:off x="0" y="0"/>
-                      <a:ext cx="387350" cy="387350"/>
-                    </a:xfrm>
-                    <a:prstGeom prst="rect">
-                      <a:avLst/>
-                    </a:prstGeom>
-                    <a:noFill/>
-                    <a:ln>
-                      <a:noFill/>
-                    </a:ln>
-                  </pic:spPr>
-                </pic:pic>
-              </a:graphicData>
-            </a:graphic>
-          </wp:inline>
-        </w:drawing>
-      </w:r>
-      <w:r>
-        <w:rPr>
-          <w:noProof/>
-        </w:rPr>
-        <w:drawing>
-          <wp:inline distT="0" distB="0" distL="0" distR="0" wp14:anchorId="5BCEE84B" wp14:editId="2015410F">
-            <wp:extent cx="673100" cy="673100"/>
-            <wp:effectExtent l="0" t="0" r="0" b="0"/>
-            <wp:docPr id="19" name="Picture 19" descr="Icon&#10;&#10;Description automatically generated"/>
-            <wp:cNvGraphicFramePr>
-              <a:graphicFrameLocks xmlns:a="http://schemas.openxmlformats.org/drawingml/2006/main" noChangeAspect="1"/>
-            </wp:cNvGraphicFramePr>
-            <a:graphic xmlns:a="http://schemas.openxmlformats.org/drawingml/2006/main">
-              <a:graphicData uri="http://schemas.openxmlformats.org/drawingml/2006/picture">
-                <pic:pic xmlns:pic="http://schemas.openxmlformats.org/drawingml/2006/picture">
-                  <pic:nvPicPr>
-                    <pic:cNvPr id="19" name="Picture 19" descr="Icon&#10;&#10;Description automatically generated"/>
                     <pic:cNvPicPr>
                       <a:picLocks noChangeAspect="1" noChangeArrowheads="1"/>
                     </pic:cNvPicPr>
@@ -704,6 +718,112 @@
                     </a:stretch>
                   </pic:blipFill>
                   <pic:spPr bwMode="auto">
+                    <a:xfrm>
+                      <a:off x="0" y="0"/>
+                      <a:ext cx="381000" cy="381000"/>
+                    </a:xfrm>
+                    <a:prstGeom prst="rect">
+                      <a:avLst/>
+                    </a:prstGeom>
+                    <a:noFill/>
+                    <a:ln>
+                      <a:noFill/>
+                    </a:ln>
+                  </pic:spPr>
+                </pic:pic>
+              </a:graphicData>
+            </a:graphic>
+          </wp:inline>
+        </w:drawing>
+      </w:r>
+      <w:r>
+        <w:rPr>
+          <w:noProof/>
+        </w:rPr>
+        <w:drawing>
+          <wp:inline distT="0" distB="0" distL="0" distR="0" wp14:anchorId="7912BADD" wp14:editId="48010E1F">
+            <wp:extent cx="387350" cy="387350"/>
+            <wp:effectExtent l="0" t="0" r="0" b="0"/>
+            <wp:docPr id="14" name="Picture 14"/>
+            <wp:cNvGraphicFramePr>
+              <a:graphicFrameLocks xmlns:a="http://schemas.openxmlformats.org/drawingml/2006/main" noChangeAspect="1"/>
+            </wp:cNvGraphicFramePr>
+            <a:graphic xmlns:a="http://schemas.openxmlformats.org/drawingml/2006/main">
+              <a:graphicData uri="http://schemas.openxmlformats.org/drawingml/2006/picture">
+                <pic:pic xmlns:pic="http://schemas.openxmlformats.org/drawingml/2006/picture">
+                  <pic:nvPicPr>
+                    <pic:cNvPr id="0" name="Picture 4"/>
+                    <pic:cNvPicPr>
+                      <a:picLocks noChangeAspect="1" noChangeArrowheads="1"/>
+                    </pic:cNvPicPr>
+                  </pic:nvPicPr>
+                  <pic:blipFill>
+                    <a:blip r:embed="rId17" cstate="print">
+                      <a:extLst>
+                        <a:ext uri="{28A0092B-C50C-407E-A947-70E740481C1C}">
+                          <a14:useLocalDpi xmlns:a14="http://schemas.microsoft.com/office/drawing/2010/main" val="0"/>
+                        </a:ext>
+                      </a:extLst>
+                    </a:blip>
+                    <a:srcRect/>
+                    <a:stretch>
+                      <a:fillRect/>
+                    </a:stretch>
+                  </pic:blipFill>
+                  <pic:spPr bwMode="auto">
+                    <a:xfrm>
+                      <a:off x="0" y="0"/>
+                      <a:ext cx="387350" cy="387350"/>
+                    </a:xfrm>
+                    <a:prstGeom prst="rect">
+                      <a:avLst/>
+                    </a:prstGeom>
+                    <a:noFill/>
+                    <a:ln>
+                      <a:noFill/>
+                    </a:ln>
+                  </pic:spPr>
+                </pic:pic>
+              </a:graphicData>
+            </a:graphic>
+          </wp:inline>
+        </w:drawing>
+      </w:r>
+      <w:r>
+        <w:rPr>
+          <w:noProof/>
+        </w:rPr>
+        <w:drawing>
+          <wp:inline distT="0" distB="0" distL="0" distR="0" wp14:anchorId="5BCEE84B" wp14:editId="2015410F">
+            <wp:extent cx="673100" cy="673100"/>
+            <wp:effectExtent l="0" t="0" r="0" b="0"/>
+            <wp:docPr id="19" name="Picture 19" descr="Icon&#10;&#10;Description automatically generated"/>
+            <wp:cNvGraphicFramePr>
+              <a:graphicFrameLocks xmlns:a="http://schemas.openxmlformats.org/drawingml/2006/main" noChangeAspect="1"/>
+            </wp:cNvGraphicFramePr>
+            <a:graphic xmlns:a="http://schemas.openxmlformats.org/drawingml/2006/main">
+              <a:graphicData uri="http://schemas.openxmlformats.org/drawingml/2006/picture">
+                <pic:pic xmlns:pic="http://schemas.openxmlformats.org/drawingml/2006/picture">
+                  <pic:nvPicPr>
+                    <pic:cNvPr id="19" name="Picture 19" descr="Icon&#10;&#10;Description automatically generated"/>
+                    <pic:cNvPicPr>
+                      <a:picLocks noChangeAspect="1" noChangeArrowheads="1"/>
+                    </pic:cNvPicPr>
+                  </pic:nvPicPr>
+                  <pic:blipFill>
+                    <a:blip r:embed="rId18" cstate="print">
+                      <a:extLst>
+                        <a:ext uri="{28A0092B-C50C-407E-A947-70E740481C1C}">
+                          <a14:useLocalDpi xmlns:a14="http://schemas.microsoft.com/office/drawing/2010/main" val="0"/>
+                        </a:ext>
+                      </a:extLst>
+                    </a:blip>
+                    <a:srcRect/>
+                    <a:stretch>
+                      <a:fillRect/>
+                    </a:stretch>
+                  </pic:blipFill>
+                  <pic:spPr bwMode="auto">
                     <a:xfrm flipH="1">
                       <a:off x="0" y="0"/>
                       <a:ext cx="673100" cy="673100"/>
@@ -752,7 +872,7 @@
                     </pic:cNvPicPr>
                   </pic:nvPicPr>
                   <pic:blipFill>
-                    <a:blip r:embed="rId17" cstate="print">
+                    <a:blip r:embed="rId19" cstate="print">
                       <a:extLst>
                         <a:ext uri="{28A0092B-C50C-407E-A947-70E740481C1C}">
                           <a14:useLocalDpi xmlns:a14="http://schemas.microsoft.com/office/drawing/2010/main" val="0"/>
@@ -819,7 +939,7 @@
                     </pic:cNvPicPr>
                   </pic:nvPicPr>
                   <pic:blipFill>
-                    <a:blip r:embed="rId18" cstate="print">
+                    <a:blip r:embed="rId20" cstate="print">
                       <a:extLst>
                         <a:ext uri="{28A0092B-C50C-407E-A947-70E740481C1C}">
                           <a14:useLocalDpi xmlns:a14="http://schemas.microsoft.com/office/drawing/2010/main" val="0"/>
@@ -886,7 +1006,7 @@
                     </pic:cNvPicPr>
                   </pic:nvPicPr>
                   <pic:blipFill>
-                    <a:blip r:embed="rId19" cstate="print">
+                    <a:blip r:embed="rId21" cstate="print">
                       <a:extLst>
                         <a:ext uri="{28A0092B-C50C-407E-A947-70E740481C1C}">
                           <a14:useLocalDpi xmlns:a14="http://schemas.microsoft.com/office/drawing/2010/main" val="0"/>
@@ -945,7 +1065,7 @@
                     </pic:cNvPicPr>
                   </pic:nvPicPr>
                   <pic:blipFill>
-                    <a:blip r:embed="rId20" cstate="print">
+                    <a:blip r:embed="rId22" cstate="print">
                       <a:extLst>
                         <a:ext uri="{28A0092B-C50C-407E-A947-70E740481C1C}">
                           <a14:useLocalDpi xmlns:a14="http://schemas.microsoft.com/office/drawing/2010/main" val="0"/>
@@ -998,7 +1118,7 @@
                     </pic:cNvPicPr>
                   </pic:nvPicPr>
                   <pic:blipFill>
-                    <a:blip r:embed="rId21" cstate="print">
+                    <a:blip r:embed="rId23" cstate="print">
                       <a:extLst>
                         <a:ext uri="{28A0092B-C50C-407E-A947-70E740481C1C}">
                           <a14:useLocalDpi xmlns:a14="http://schemas.microsoft.com/office/drawing/2010/main" val="0"/>
@@ -1059,7 +1179,7 @@
                     </pic:cNvPicPr>
                   </pic:nvPicPr>
                   <pic:blipFill>
-                    <a:blip r:embed="rId22" cstate="print">
+                    <a:blip r:embed="rId24" cstate="print">
                       <a:extLst>
                         <a:ext uri="{28A0092B-C50C-407E-A947-70E740481C1C}">
                           <a14:useLocalDpi xmlns:a14="http://schemas.microsoft.com/office/drawing/2010/main" val="0"/>
@@ -1097,6 +1217,11 @@
         </w:drawing>
       </w:r>
     </w:p>
+    <w:p/>
+    <w:p/>
+    <w:p/>
+    <w:p/>
+    <w:p/>
     <w:sectPr>
       <w:pgSz w:w="11906" w:h="16838"/>
       <w:pgMar w:top="1440" w:right="1440" w:bottom="1440" w:left="1440" w:header="708" w:footer="708" w:gutter="0"/>

</xml_diff>

<commit_message>
projects panel is finally done
</commit_message>
<xml_diff>
--- a/BugTrackingSystem/src/bugtrackingsystem/icons/images/try.docx
+++ b/BugTrackingSystem/src/bugtrackingsystem/icons/images/try.docx
@@ -281,6 +281,59 @@
           <w:noProof/>
         </w:rPr>
         <w:drawing>
+          <wp:inline distT="0" distB="0" distL="0" distR="0" wp14:anchorId="0BA4EA52" wp14:editId="2E141C98">
+            <wp:extent cx="563880" cy="563880"/>
+            <wp:effectExtent l="0" t="0" r="7620" b="7620"/>
+            <wp:docPr id="22" name="Picture 22" descr="Icon&#10;&#10;Description automatically generated"/>
+            <wp:cNvGraphicFramePr>
+              <a:graphicFrameLocks xmlns:a="http://schemas.openxmlformats.org/drawingml/2006/main" noChangeAspect="1"/>
+            </wp:cNvGraphicFramePr>
+            <a:graphic xmlns:a="http://schemas.openxmlformats.org/drawingml/2006/main">
+              <a:graphicData uri="http://schemas.openxmlformats.org/drawingml/2006/picture">
+                <pic:pic xmlns:pic="http://schemas.openxmlformats.org/drawingml/2006/picture">
+                  <pic:nvPicPr>
+                    <pic:cNvPr id="22" name="Picture 22" descr="Icon&#10;&#10;Description automatically generated"/>
+                    <pic:cNvPicPr>
+                      <a:picLocks noChangeAspect="1" noChangeArrowheads="1"/>
+                    </pic:cNvPicPr>
+                  </pic:nvPicPr>
+                  <pic:blipFill>
+                    <a:blip r:embed="rId9" cstate="print">
+                      <a:extLst>
+                        <a:ext uri="{28A0092B-C50C-407E-A947-70E740481C1C}">
+                          <a14:useLocalDpi xmlns:a14="http://schemas.microsoft.com/office/drawing/2010/main" val="0"/>
+                        </a:ext>
+                      </a:extLst>
+                    </a:blip>
+                    <a:srcRect/>
+                    <a:stretch>
+                      <a:fillRect/>
+                    </a:stretch>
+                  </pic:blipFill>
+                  <pic:spPr bwMode="auto">
+                    <a:xfrm rot="10800000" flipV="1">
+                      <a:off x="0" y="0"/>
+                      <a:ext cx="563880" cy="563880"/>
+                    </a:xfrm>
+                    <a:prstGeom prst="rect">
+                      <a:avLst/>
+                    </a:prstGeom>
+                    <a:noFill/>
+                    <a:ln>
+                      <a:noFill/>
+                    </a:ln>
+                  </pic:spPr>
+                </pic:pic>
+              </a:graphicData>
+            </a:graphic>
+          </wp:inline>
+        </w:drawing>
+      </w:r>
+      <w:r>
+        <w:rPr>
+          <w:noProof/>
+        </w:rPr>
+        <w:drawing>
           <wp:anchor distT="0" distB="0" distL="114300" distR="114300" simplePos="0" relativeHeight="251658240" behindDoc="0" locked="0" layoutInCell="1" allowOverlap="1" wp14:anchorId="6AE59F0C" wp14:editId="248FF886">
             <wp:simplePos x="0" y="0"/>
             <wp:positionH relativeFrom="column">
@@ -306,7 +359,7 @@
                     </pic:cNvPicPr>
                   </pic:nvPicPr>
                   <pic:blipFill>
-                    <a:blip r:embed="rId9" cstate="print">
+                    <a:blip r:embed="rId10" cstate="print">
                       <a:extLst>
                         <a:ext uri="{28A0092B-C50C-407E-A947-70E740481C1C}">
                           <a14:useLocalDpi xmlns:a14="http://schemas.microsoft.com/office/drawing/2010/main" val="0"/>
@@ -372,59 +425,6 @@
                     </pic:cNvPicPr>
                   </pic:nvPicPr>
                   <pic:blipFill>
-                    <a:blip r:embed="rId10" cstate="print">
-                      <a:extLst>
-                        <a:ext uri="{28A0092B-C50C-407E-A947-70E740481C1C}">
-                          <a14:useLocalDpi xmlns:a14="http://schemas.microsoft.com/office/drawing/2010/main" val="0"/>
-                        </a:ext>
-                      </a:extLst>
-                    </a:blip>
-                    <a:srcRect/>
-                    <a:stretch>
-                      <a:fillRect/>
-                    </a:stretch>
-                  </pic:blipFill>
-                  <pic:spPr bwMode="auto">
-                    <a:xfrm>
-                      <a:off x="0" y="0"/>
-                      <a:ext cx="579120" cy="579120"/>
-                    </a:xfrm>
-                    <a:prstGeom prst="rect">
-                      <a:avLst/>
-                    </a:prstGeom>
-                    <a:noFill/>
-                    <a:ln>
-                      <a:noFill/>
-                    </a:ln>
-                  </pic:spPr>
-                </pic:pic>
-              </a:graphicData>
-            </a:graphic>
-          </wp:anchor>
-        </w:drawing>
-      </w:r>
-      <w:r>
-        <w:rPr>
-          <w:noProof/>
-        </w:rPr>
-        <w:drawing>
-          <wp:inline distT="0" distB="0" distL="0" distR="0" wp14:anchorId="1DC393BC" wp14:editId="551E5428">
-            <wp:extent cx="158750" cy="158750"/>
-            <wp:effectExtent l="0" t="0" r="0" b="0"/>
-            <wp:docPr id="13" name="Picture 13"/>
-            <wp:cNvGraphicFramePr>
-              <a:graphicFrameLocks xmlns:a="http://schemas.openxmlformats.org/drawingml/2006/main" noChangeAspect="1"/>
-            </wp:cNvGraphicFramePr>
-            <a:graphic xmlns:a="http://schemas.openxmlformats.org/drawingml/2006/main">
-              <a:graphicData uri="http://schemas.openxmlformats.org/drawingml/2006/picture">
-                <pic:pic xmlns:pic="http://schemas.openxmlformats.org/drawingml/2006/picture">
-                  <pic:nvPicPr>
-                    <pic:cNvPr id="0" name="Picture 3"/>
-                    <pic:cNvPicPr>
-                      <a:picLocks noChangeAspect="1" noChangeArrowheads="1"/>
-                    </pic:cNvPicPr>
-                  </pic:nvPicPr>
-                  <pic:blipFill>
                     <a:blip r:embed="rId11" cstate="print">
                       <a:extLst>
                         <a:ext uri="{28A0092B-C50C-407E-A947-70E740481C1C}">
@@ -440,7 +440,7 @@
                   <pic:spPr bwMode="auto">
                     <a:xfrm>
                       <a:off x="0" y="0"/>
-                      <a:ext cx="158750" cy="158750"/>
+                      <a:ext cx="579120" cy="579120"/>
                     </a:xfrm>
                     <a:prstGeom prst="rect">
                       <a:avLst/>
@@ -453,26 +453,26 @@
                 </pic:pic>
               </a:graphicData>
             </a:graphic>
-          </wp:inline>
-        </w:drawing>
-      </w:r>
-      <w:r>
-        <w:rPr>
-          <w:noProof/>
-        </w:rPr>
-        <w:drawing>
-          <wp:inline distT="0" distB="0" distL="0" distR="0" wp14:anchorId="390C37A8" wp14:editId="60D37C7F">
-            <wp:extent cx="177800" cy="177800"/>
+          </wp:anchor>
+        </w:drawing>
+      </w:r>
+      <w:r>
+        <w:rPr>
+          <w:noProof/>
+        </w:rPr>
+        <w:drawing>
+          <wp:inline distT="0" distB="0" distL="0" distR="0" wp14:anchorId="1DC393BC" wp14:editId="551E5428">
+            <wp:extent cx="158750" cy="158750"/>
             <wp:effectExtent l="0" t="0" r="0" b="0"/>
-            <wp:docPr id="16" name="Picture 16"/>
-            <wp:cNvGraphicFramePr>
-              <a:graphicFrameLocks xmlns:a="http://schemas.openxmlformats.org/drawingml/2006/main" noChangeAspect="1"/>
-            </wp:cNvGraphicFramePr>
-            <a:graphic xmlns:a="http://schemas.openxmlformats.org/drawingml/2006/main">
-              <a:graphicData uri="http://schemas.openxmlformats.org/drawingml/2006/picture">
-                <pic:pic xmlns:pic="http://schemas.openxmlformats.org/drawingml/2006/picture">
-                  <pic:nvPicPr>
-                    <pic:cNvPr id="0" name="Picture 6"/>
+            <wp:docPr id="13" name="Picture 13"/>
+            <wp:cNvGraphicFramePr>
+              <a:graphicFrameLocks xmlns:a="http://schemas.openxmlformats.org/drawingml/2006/main" noChangeAspect="1"/>
+            </wp:cNvGraphicFramePr>
+            <a:graphic xmlns:a="http://schemas.openxmlformats.org/drawingml/2006/main">
+              <a:graphicData uri="http://schemas.openxmlformats.org/drawingml/2006/picture">
+                <pic:pic xmlns:pic="http://schemas.openxmlformats.org/drawingml/2006/picture">
+                  <pic:nvPicPr>
+                    <pic:cNvPr id="0" name="Picture 3"/>
                     <pic:cNvPicPr>
                       <a:picLocks noChangeAspect="1" noChangeArrowheads="1"/>
                     </pic:cNvPicPr>
@@ -491,9 +491,9 @@
                     </a:stretch>
                   </pic:blipFill>
                   <pic:spPr bwMode="auto">
-                    <a:xfrm flipH="1">
-                      <a:off x="0" y="0"/>
-                      <a:ext cx="177800" cy="177800"/>
+                    <a:xfrm>
+                      <a:off x="0" y="0"/>
+                      <a:ext cx="158750" cy="158750"/>
                     </a:xfrm>
                     <a:prstGeom prst="rect">
                       <a:avLst/>
@@ -514,18 +514,18 @@
           <w:noProof/>
         </w:rPr>
         <w:drawing>
-          <wp:inline distT="0" distB="0" distL="0" distR="0" wp14:anchorId="3D68EC76" wp14:editId="0E115DB9">
-            <wp:extent cx="184150" cy="184150"/>
-            <wp:effectExtent l="0" t="0" r="6350" b="6350"/>
-            <wp:docPr id="17" name="Picture 17"/>
-            <wp:cNvGraphicFramePr>
-              <a:graphicFrameLocks xmlns:a="http://schemas.openxmlformats.org/drawingml/2006/main" noChangeAspect="1"/>
-            </wp:cNvGraphicFramePr>
-            <a:graphic xmlns:a="http://schemas.openxmlformats.org/drawingml/2006/main">
-              <a:graphicData uri="http://schemas.openxmlformats.org/drawingml/2006/picture">
-                <pic:pic xmlns:pic="http://schemas.openxmlformats.org/drawingml/2006/picture">
-                  <pic:nvPicPr>
-                    <pic:cNvPr id="0" name="Picture 7"/>
+          <wp:inline distT="0" distB="0" distL="0" distR="0" wp14:anchorId="390C37A8" wp14:editId="60D37C7F">
+            <wp:extent cx="177800" cy="177800"/>
+            <wp:effectExtent l="0" t="0" r="0" b="0"/>
+            <wp:docPr id="16" name="Picture 16"/>
+            <wp:cNvGraphicFramePr>
+              <a:graphicFrameLocks xmlns:a="http://schemas.openxmlformats.org/drawingml/2006/main" noChangeAspect="1"/>
+            </wp:cNvGraphicFramePr>
+            <a:graphic xmlns:a="http://schemas.openxmlformats.org/drawingml/2006/main">
+              <a:graphicData uri="http://schemas.openxmlformats.org/drawingml/2006/picture">
+                <pic:pic xmlns:pic="http://schemas.openxmlformats.org/drawingml/2006/picture">
+                  <pic:nvPicPr>
+                    <pic:cNvPr id="0" name="Picture 6"/>
                     <pic:cNvPicPr>
                       <a:picLocks noChangeAspect="1" noChangeArrowheads="1"/>
                     </pic:cNvPicPr>
@@ -544,9 +544,9 @@
                     </a:stretch>
                   </pic:blipFill>
                   <pic:spPr bwMode="auto">
-                    <a:xfrm>
-                      <a:off x="0" y="0"/>
-                      <a:ext cx="184150" cy="184150"/>
+                    <a:xfrm flipH="1">
+                      <a:off x="0" y="0"/>
+                      <a:ext cx="177800" cy="177800"/>
                     </a:xfrm>
                     <a:prstGeom prst="rect">
                       <a:avLst/>
@@ -567,18 +567,18 @@
           <w:noProof/>
         </w:rPr>
         <w:drawing>
-          <wp:inline distT="0" distB="0" distL="0" distR="0" wp14:anchorId="0600388C" wp14:editId="38D85971">
-            <wp:extent cx="177800" cy="177800"/>
-            <wp:effectExtent l="0" t="0" r="0" b="0"/>
-            <wp:docPr id="11" name="Picture 11" descr="Icon&#10;&#10;Description automatically generated"/>
-            <wp:cNvGraphicFramePr>
-              <a:graphicFrameLocks xmlns:a="http://schemas.openxmlformats.org/drawingml/2006/main" noChangeAspect="1"/>
-            </wp:cNvGraphicFramePr>
-            <a:graphic xmlns:a="http://schemas.openxmlformats.org/drawingml/2006/main">
-              <a:graphicData uri="http://schemas.openxmlformats.org/drawingml/2006/picture">
-                <pic:pic xmlns:pic="http://schemas.openxmlformats.org/drawingml/2006/picture">
-                  <pic:nvPicPr>
-                    <pic:cNvPr id="11" name="Picture 11" descr="Icon&#10;&#10;Description automatically generated"/>
+          <wp:inline distT="0" distB="0" distL="0" distR="0" wp14:anchorId="3D68EC76" wp14:editId="0E115DB9">
+            <wp:extent cx="184150" cy="184150"/>
+            <wp:effectExtent l="0" t="0" r="6350" b="6350"/>
+            <wp:docPr id="17" name="Picture 17"/>
+            <wp:cNvGraphicFramePr>
+              <a:graphicFrameLocks xmlns:a="http://schemas.openxmlformats.org/drawingml/2006/main" noChangeAspect="1"/>
+            </wp:cNvGraphicFramePr>
+            <a:graphic xmlns:a="http://schemas.openxmlformats.org/drawingml/2006/main">
+              <a:graphicData uri="http://schemas.openxmlformats.org/drawingml/2006/picture">
+                <pic:pic xmlns:pic="http://schemas.openxmlformats.org/drawingml/2006/picture">
+                  <pic:nvPicPr>
+                    <pic:cNvPr id="0" name="Picture 7"/>
                     <pic:cNvPicPr>
                       <a:picLocks noChangeAspect="1" noChangeArrowheads="1"/>
                     </pic:cNvPicPr>
@@ -597,6 +597,59 @@
                     </a:stretch>
                   </pic:blipFill>
                   <pic:spPr bwMode="auto">
+                    <a:xfrm>
+                      <a:off x="0" y="0"/>
+                      <a:ext cx="184150" cy="184150"/>
+                    </a:xfrm>
+                    <a:prstGeom prst="rect">
+                      <a:avLst/>
+                    </a:prstGeom>
+                    <a:noFill/>
+                    <a:ln>
+                      <a:noFill/>
+                    </a:ln>
+                  </pic:spPr>
+                </pic:pic>
+              </a:graphicData>
+            </a:graphic>
+          </wp:inline>
+        </w:drawing>
+      </w:r>
+      <w:r>
+        <w:rPr>
+          <w:noProof/>
+        </w:rPr>
+        <w:drawing>
+          <wp:inline distT="0" distB="0" distL="0" distR="0" wp14:anchorId="0600388C" wp14:editId="38D85971">
+            <wp:extent cx="177800" cy="177800"/>
+            <wp:effectExtent l="0" t="0" r="0" b="0"/>
+            <wp:docPr id="11" name="Picture 11" descr="Icon&#10;&#10;Description automatically generated"/>
+            <wp:cNvGraphicFramePr>
+              <a:graphicFrameLocks xmlns:a="http://schemas.openxmlformats.org/drawingml/2006/main" noChangeAspect="1"/>
+            </wp:cNvGraphicFramePr>
+            <a:graphic xmlns:a="http://schemas.openxmlformats.org/drawingml/2006/main">
+              <a:graphicData uri="http://schemas.openxmlformats.org/drawingml/2006/picture">
+                <pic:pic xmlns:pic="http://schemas.openxmlformats.org/drawingml/2006/picture">
+                  <pic:nvPicPr>
+                    <pic:cNvPr id="11" name="Picture 11" descr="Icon&#10;&#10;Description automatically generated"/>
+                    <pic:cNvPicPr>
+                      <a:picLocks noChangeAspect="1" noChangeArrowheads="1"/>
+                    </pic:cNvPicPr>
+                  </pic:nvPicPr>
+                  <pic:blipFill>
+                    <a:blip r:embed="rId15" cstate="print">
+                      <a:extLst>
+                        <a:ext uri="{28A0092B-C50C-407E-A947-70E740481C1C}">
+                          <a14:useLocalDpi xmlns:a14="http://schemas.microsoft.com/office/drawing/2010/main" val="0"/>
+                        </a:ext>
+                      </a:extLst>
+                    </a:blip>
+                    <a:srcRect/>
+                    <a:stretch>
+                      <a:fillRect/>
+                    </a:stretch>
+                  </pic:blipFill>
+                  <pic:spPr bwMode="auto">
                     <a:xfrm flipH="1">
                       <a:off x="0" y="0"/>
                       <a:ext cx="177800" cy="177800"/>
@@ -652,7 +705,7 @@
                     </pic:cNvPicPr>
                   </pic:nvPicPr>
                   <pic:blipFill>
-                    <a:blip r:embed="rId15">
+                    <a:blip r:embed="rId16">
                       <a:extLst>
                         <a:ext uri="{28A0092B-C50C-407E-A947-70E740481C1C}">
                           <a14:useLocalDpi xmlns:a14="http://schemas.microsoft.com/office/drawing/2010/main" val="0"/>
@@ -700,59 +753,6 @@
                 <pic:pic xmlns:pic="http://schemas.openxmlformats.org/drawingml/2006/picture">
                   <pic:nvPicPr>
                     <pic:cNvPr id="0" name="Picture 2"/>
-                    <pic:cNvPicPr>
-                      <a:picLocks noChangeAspect="1" noChangeArrowheads="1"/>
-                    </pic:cNvPicPr>
-                  </pic:nvPicPr>
-                  <pic:blipFill>
-                    <a:blip r:embed="rId16" cstate="print">
-                      <a:extLst>
-                        <a:ext uri="{28A0092B-C50C-407E-A947-70E740481C1C}">
-                          <a14:useLocalDpi xmlns:a14="http://schemas.microsoft.com/office/drawing/2010/main" val="0"/>
-                        </a:ext>
-                      </a:extLst>
-                    </a:blip>
-                    <a:srcRect/>
-                    <a:stretch>
-                      <a:fillRect/>
-                    </a:stretch>
-                  </pic:blipFill>
-                  <pic:spPr bwMode="auto">
-                    <a:xfrm>
-                      <a:off x="0" y="0"/>
-                      <a:ext cx="381000" cy="381000"/>
-                    </a:xfrm>
-                    <a:prstGeom prst="rect">
-                      <a:avLst/>
-                    </a:prstGeom>
-                    <a:noFill/>
-                    <a:ln>
-                      <a:noFill/>
-                    </a:ln>
-                  </pic:spPr>
-                </pic:pic>
-              </a:graphicData>
-            </a:graphic>
-          </wp:inline>
-        </w:drawing>
-      </w:r>
-      <w:r>
-        <w:rPr>
-          <w:noProof/>
-        </w:rPr>
-        <w:drawing>
-          <wp:inline distT="0" distB="0" distL="0" distR="0" wp14:anchorId="7912BADD" wp14:editId="48010E1F">
-            <wp:extent cx="387350" cy="387350"/>
-            <wp:effectExtent l="0" t="0" r="0" b="0"/>
-            <wp:docPr id="14" name="Picture 14"/>
-            <wp:cNvGraphicFramePr>
-              <a:graphicFrameLocks xmlns:a="http://schemas.openxmlformats.org/drawingml/2006/main" noChangeAspect="1"/>
-            </wp:cNvGraphicFramePr>
-            <a:graphic xmlns:a="http://schemas.openxmlformats.org/drawingml/2006/main">
-              <a:graphicData uri="http://schemas.openxmlformats.org/drawingml/2006/picture">
-                <pic:pic xmlns:pic="http://schemas.openxmlformats.org/drawingml/2006/picture">
-                  <pic:nvPicPr>
-                    <pic:cNvPr id="0" name="Picture 4"/>
                     <pic:cNvPicPr>
                       <a:picLocks noChangeAspect="1" noChangeArrowheads="1"/>
                     </pic:cNvPicPr>
@@ -773,7 +773,7 @@
                   <pic:spPr bwMode="auto">
                     <a:xfrm>
                       <a:off x="0" y="0"/>
-                      <a:ext cx="387350" cy="387350"/>
+                      <a:ext cx="381000" cy="381000"/>
                     </a:xfrm>
                     <a:prstGeom prst="rect">
                       <a:avLst/>
@@ -794,18 +794,18 @@
           <w:noProof/>
         </w:rPr>
         <w:drawing>
-          <wp:inline distT="0" distB="0" distL="0" distR="0" wp14:anchorId="5BCEE84B" wp14:editId="2015410F">
-            <wp:extent cx="673100" cy="673100"/>
+          <wp:inline distT="0" distB="0" distL="0" distR="0" wp14:anchorId="7912BADD" wp14:editId="48010E1F">
+            <wp:extent cx="387350" cy="387350"/>
             <wp:effectExtent l="0" t="0" r="0" b="0"/>
-            <wp:docPr id="19" name="Picture 19" descr="Icon&#10;&#10;Description automatically generated"/>
-            <wp:cNvGraphicFramePr>
-              <a:graphicFrameLocks xmlns:a="http://schemas.openxmlformats.org/drawingml/2006/main" noChangeAspect="1"/>
-            </wp:cNvGraphicFramePr>
-            <a:graphic xmlns:a="http://schemas.openxmlformats.org/drawingml/2006/main">
-              <a:graphicData uri="http://schemas.openxmlformats.org/drawingml/2006/picture">
-                <pic:pic xmlns:pic="http://schemas.openxmlformats.org/drawingml/2006/picture">
-                  <pic:nvPicPr>
-                    <pic:cNvPr id="19" name="Picture 19" descr="Icon&#10;&#10;Description automatically generated"/>
+            <wp:docPr id="14" name="Picture 14"/>
+            <wp:cNvGraphicFramePr>
+              <a:graphicFrameLocks xmlns:a="http://schemas.openxmlformats.org/drawingml/2006/main" noChangeAspect="1"/>
+            </wp:cNvGraphicFramePr>
+            <a:graphic xmlns:a="http://schemas.openxmlformats.org/drawingml/2006/main">
+              <a:graphicData uri="http://schemas.openxmlformats.org/drawingml/2006/picture">
+                <pic:pic xmlns:pic="http://schemas.openxmlformats.org/drawingml/2006/picture">
+                  <pic:nvPicPr>
+                    <pic:cNvPr id="0" name="Picture 4"/>
                     <pic:cNvPicPr>
                       <a:picLocks noChangeAspect="1" noChangeArrowheads="1"/>
                     </pic:cNvPicPr>
@@ -824,6 +824,59 @@
                     </a:stretch>
                   </pic:blipFill>
                   <pic:spPr bwMode="auto">
+                    <a:xfrm>
+                      <a:off x="0" y="0"/>
+                      <a:ext cx="387350" cy="387350"/>
+                    </a:xfrm>
+                    <a:prstGeom prst="rect">
+                      <a:avLst/>
+                    </a:prstGeom>
+                    <a:noFill/>
+                    <a:ln>
+                      <a:noFill/>
+                    </a:ln>
+                  </pic:spPr>
+                </pic:pic>
+              </a:graphicData>
+            </a:graphic>
+          </wp:inline>
+        </w:drawing>
+      </w:r>
+      <w:r>
+        <w:rPr>
+          <w:noProof/>
+        </w:rPr>
+        <w:drawing>
+          <wp:inline distT="0" distB="0" distL="0" distR="0" wp14:anchorId="5BCEE84B" wp14:editId="2015410F">
+            <wp:extent cx="673100" cy="673100"/>
+            <wp:effectExtent l="0" t="0" r="0" b="0"/>
+            <wp:docPr id="19" name="Picture 19" descr="Icon&#10;&#10;Description automatically generated"/>
+            <wp:cNvGraphicFramePr>
+              <a:graphicFrameLocks xmlns:a="http://schemas.openxmlformats.org/drawingml/2006/main" noChangeAspect="1"/>
+            </wp:cNvGraphicFramePr>
+            <a:graphic xmlns:a="http://schemas.openxmlformats.org/drawingml/2006/main">
+              <a:graphicData uri="http://schemas.openxmlformats.org/drawingml/2006/picture">
+                <pic:pic xmlns:pic="http://schemas.openxmlformats.org/drawingml/2006/picture">
+                  <pic:nvPicPr>
+                    <pic:cNvPr id="19" name="Picture 19" descr="Icon&#10;&#10;Description automatically generated"/>
+                    <pic:cNvPicPr>
+                      <a:picLocks noChangeAspect="1" noChangeArrowheads="1"/>
+                    </pic:cNvPicPr>
+                  </pic:nvPicPr>
+                  <pic:blipFill>
+                    <a:blip r:embed="rId19" cstate="print">
+                      <a:extLst>
+                        <a:ext uri="{28A0092B-C50C-407E-A947-70E740481C1C}">
+                          <a14:useLocalDpi xmlns:a14="http://schemas.microsoft.com/office/drawing/2010/main" val="0"/>
+                        </a:ext>
+                      </a:extLst>
+                    </a:blip>
+                    <a:srcRect/>
+                    <a:stretch>
+                      <a:fillRect/>
+                    </a:stretch>
+                  </pic:blipFill>
+                  <pic:spPr bwMode="auto">
                     <a:xfrm flipH="1">
                       <a:off x="0" y="0"/>
                       <a:ext cx="673100" cy="673100"/>
@@ -872,7 +925,7 @@
                     </pic:cNvPicPr>
                   </pic:nvPicPr>
                   <pic:blipFill>
-                    <a:blip r:embed="rId19" cstate="print">
+                    <a:blip r:embed="rId20" cstate="print">
                       <a:extLst>
                         <a:ext uri="{28A0092B-C50C-407E-A947-70E740481C1C}">
                           <a14:useLocalDpi xmlns:a14="http://schemas.microsoft.com/office/drawing/2010/main" val="0"/>
@@ -939,7 +992,7 @@
                     </pic:cNvPicPr>
                   </pic:nvPicPr>
                   <pic:blipFill>
-                    <a:blip r:embed="rId20" cstate="print">
+                    <a:blip r:embed="rId21" cstate="print">
                       <a:extLst>
                         <a:ext uri="{28A0092B-C50C-407E-A947-70E740481C1C}">
                           <a14:useLocalDpi xmlns:a14="http://schemas.microsoft.com/office/drawing/2010/main" val="0"/>
@@ -1006,65 +1059,6 @@
                     </pic:cNvPicPr>
                   </pic:nvPicPr>
                   <pic:blipFill>
-                    <a:blip r:embed="rId21" cstate="print">
-                      <a:extLst>
-                        <a:ext uri="{28A0092B-C50C-407E-A947-70E740481C1C}">
-                          <a14:useLocalDpi xmlns:a14="http://schemas.microsoft.com/office/drawing/2010/main" val="0"/>
-                        </a:ext>
-                      </a:extLst>
-                    </a:blip>
-                    <a:srcRect/>
-                    <a:stretch>
-                      <a:fillRect/>
-                    </a:stretch>
-                  </pic:blipFill>
-                  <pic:spPr bwMode="auto">
-                    <a:xfrm>
-                      <a:off x="0" y="0"/>
-                      <a:ext cx="556260" cy="556260"/>
-                    </a:xfrm>
-                    <a:prstGeom prst="rect">
-                      <a:avLst/>
-                    </a:prstGeom>
-                    <a:noFill/>
-                    <a:ln>
-                      <a:noFill/>
-                    </a:ln>
-                  </pic:spPr>
-                </pic:pic>
-              </a:graphicData>
-            </a:graphic>
-            <wp14:sizeRelH relativeFrom="margin">
-              <wp14:pctWidth>0</wp14:pctWidth>
-            </wp14:sizeRelH>
-            <wp14:sizeRelV relativeFrom="margin">
-              <wp14:pctHeight>0</wp14:pctHeight>
-            </wp14:sizeRelV>
-          </wp:anchor>
-        </w:drawing>
-      </w:r>
-      <w:r>
-        <w:rPr>
-          <w:noProof/>
-        </w:rPr>
-        <w:drawing>
-          <wp:inline distT="0" distB="0" distL="0" distR="0" wp14:anchorId="2FBBBE7F" wp14:editId="610CEDD0">
-            <wp:extent cx="406400" cy="384985"/>
-            <wp:effectExtent l="0" t="0" r="0" b="0"/>
-            <wp:docPr id="15" name="Picture 15"/>
-            <wp:cNvGraphicFramePr>
-              <a:graphicFrameLocks xmlns:a="http://schemas.openxmlformats.org/drawingml/2006/main" noChangeAspect="1"/>
-            </wp:cNvGraphicFramePr>
-            <a:graphic xmlns:a="http://schemas.openxmlformats.org/drawingml/2006/main">
-              <a:graphicData uri="http://schemas.openxmlformats.org/drawingml/2006/picture">
-                <pic:pic xmlns:pic="http://schemas.openxmlformats.org/drawingml/2006/picture">
-                  <pic:nvPicPr>
-                    <pic:cNvPr id="0" name="Picture 5"/>
-                    <pic:cNvPicPr>
-                      <a:picLocks noChangeAspect="1" noChangeArrowheads="1"/>
-                    </pic:cNvPicPr>
-                  </pic:nvPicPr>
-                  <pic:blipFill>
                     <a:blip r:embed="rId22" cstate="print">
                       <a:extLst>
                         <a:ext uri="{28A0092B-C50C-407E-A947-70E740481C1C}">
@@ -1080,7 +1074,7 @@
                   <pic:spPr bwMode="auto">
                     <a:xfrm>
                       <a:off x="0" y="0"/>
-                      <a:ext cx="437660" cy="414597"/>
+                      <a:ext cx="556260" cy="556260"/>
                     </a:xfrm>
                     <a:prstGeom prst="rect">
                       <a:avLst/>
@@ -1093,26 +1087,32 @@
                 </pic:pic>
               </a:graphicData>
             </a:graphic>
-          </wp:inline>
-        </w:drawing>
-      </w:r>
-      <w:r>
-        <w:rPr>
-          <w:noProof/>
-        </w:rPr>
-        <w:drawing>
-          <wp:inline distT="0" distB="0" distL="0" distR="0" wp14:anchorId="169E0848" wp14:editId="6972A550">
-            <wp:extent cx="584200" cy="584200"/>
-            <wp:effectExtent l="0" t="0" r="6350" b="6350"/>
-            <wp:docPr id="18" name="Picture 18" descr="Icon&#10;&#10;Description automatically generated"/>
-            <wp:cNvGraphicFramePr>
-              <a:graphicFrameLocks xmlns:a="http://schemas.openxmlformats.org/drawingml/2006/main" noChangeAspect="1"/>
-            </wp:cNvGraphicFramePr>
-            <a:graphic xmlns:a="http://schemas.openxmlformats.org/drawingml/2006/main">
-              <a:graphicData uri="http://schemas.openxmlformats.org/drawingml/2006/picture">
-                <pic:pic xmlns:pic="http://schemas.openxmlformats.org/drawingml/2006/picture">
-                  <pic:nvPicPr>
-                    <pic:cNvPr id="18" name="Picture 18" descr="Icon&#10;&#10;Description automatically generated"/>
+            <wp14:sizeRelH relativeFrom="margin">
+              <wp14:pctWidth>0</wp14:pctWidth>
+            </wp14:sizeRelH>
+            <wp14:sizeRelV relativeFrom="margin">
+              <wp14:pctHeight>0</wp14:pctHeight>
+            </wp14:sizeRelV>
+          </wp:anchor>
+        </w:drawing>
+      </w:r>
+      <w:r>
+        <w:rPr>
+          <w:noProof/>
+        </w:rPr>
+        <w:drawing>
+          <wp:inline distT="0" distB="0" distL="0" distR="0" wp14:anchorId="2FBBBE7F" wp14:editId="610CEDD0">
+            <wp:extent cx="406400" cy="384985"/>
+            <wp:effectExtent l="0" t="0" r="0" b="0"/>
+            <wp:docPr id="15" name="Picture 15"/>
+            <wp:cNvGraphicFramePr>
+              <a:graphicFrameLocks xmlns:a="http://schemas.openxmlformats.org/drawingml/2006/main" noChangeAspect="1"/>
+            </wp:cNvGraphicFramePr>
+            <a:graphic xmlns:a="http://schemas.openxmlformats.org/drawingml/2006/main">
+              <a:graphicData uri="http://schemas.openxmlformats.org/drawingml/2006/picture">
+                <pic:pic xmlns:pic="http://schemas.openxmlformats.org/drawingml/2006/picture">
+                  <pic:nvPicPr>
+                    <pic:cNvPr id="0" name="Picture 5"/>
                     <pic:cNvPicPr>
                       <a:picLocks noChangeAspect="1" noChangeArrowheads="1"/>
                     </pic:cNvPicPr>
@@ -1131,6 +1131,59 @@
                     </a:stretch>
                   </pic:blipFill>
                   <pic:spPr bwMode="auto">
+                    <a:xfrm>
+                      <a:off x="0" y="0"/>
+                      <a:ext cx="437660" cy="414597"/>
+                    </a:xfrm>
+                    <a:prstGeom prst="rect">
+                      <a:avLst/>
+                    </a:prstGeom>
+                    <a:noFill/>
+                    <a:ln>
+                      <a:noFill/>
+                    </a:ln>
+                  </pic:spPr>
+                </pic:pic>
+              </a:graphicData>
+            </a:graphic>
+          </wp:inline>
+        </w:drawing>
+      </w:r>
+      <w:r>
+        <w:rPr>
+          <w:noProof/>
+        </w:rPr>
+        <w:drawing>
+          <wp:inline distT="0" distB="0" distL="0" distR="0" wp14:anchorId="169E0848" wp14:editId="6972A550">
+            <wp:extent cx="584200" cy="584200"/>
+            <wp:effectExtent l="0" t="0" r="6350" b="6350"/>
+            <wp:docPr id="18" name="Picture 18" descr="Icon&#10;&#10;Description automatically generated"/>
+            <wp:cNvGraphicFramePr>
+              <a:graphicFrameLocks xmlns:a="http://schemas.openxmlformats.org/drawingml/2006/main" noChangeAspect="1"/>
+            </wp:cNvGraphicFramePr>
+            <a:graphic xmlns:a="http://schemas.openxmlformats.org/drawingml/2006/main">
+              <a:graphicData uri="http://schemas.openxmlformats.org/drawingml/2006/picture">
+                <pic:pic xmlns:pic="http://schemas.openxmlformats.org/drawingml/2006/picture">
+                  <pic:nvPicPr>
+                    <pic:cNvPr id="18" name="Picture 18" descr="Icon&#10;&#10;Description automatically generated"/>
+                    <pic:cNvPicPr>
+                      <a:picLocks noChangeAspect="1" noChangeArrowheads="1"/>
+                    </pic:cNvPicPr>
+                  </pic:nvPicPr>
+                  <pic:blipFill>
+                    <a:blip r:embed="rId24" cstate="print">
+                      <a:extLst>
+                        <a:ext uri="{28A0092B-C50C-407E-A947-70E740481C1C}">
+                          <a14:useLocalDpi xmlns:a14="http://schemas.microsoft.com/office/drawing/2010/main" val="0"/>
+                        </a:ext>
+                      </a:extLst>
+                    </a:blip>
+                    <a:srcRect/>
+                    <a:stretch>
+                      <a:fillRect/>
+                    </a:stretch>
+                  </pic:blipFill>
+                  <pic:spPr bwMode="auto">
                     <a:xfrm flipH="1">
                       <a:off x="0" y="0"/>
                       <a:ext cx="584200" cy="584200"/>
@@ -1179,7 +1232,7 @@
                     </pic:cNvPicPr>
                   </pic:nvPicPr>
                   <pic:blipFill>
-                    <a:blip r:embed="rId24" cstate="print">
+                    <a:blip r:embed="rId25" cstate="print">
                       <a:extLst>
                         <a:ext uri="{28A0092B-C50C-407E-A947-70E740481C1C}">
                           <a14:useLocalDpi xmlns:a14="http://schemas.microsoft.com/office/drawing/2010/main" val="0"/>

</xml_diff>

<commit_message>
tester is finally done
</commit_message>
<xml_diff>
--- a/BugTrackingSystem/src/bugtrackingsystem/icons/images/try.docx
+++ b/BugTrackingSystem/src/bugtrackingsystem/icons/images/try.docx
@@ -900,74 +900,7 @@
           <w:noProof/>
         </w:rPr>
         <w:drawing>
-          <wp:anchor distT="0" distB="0" distL="114300" distR="114300" simplePos="0" relativeHeight="251660288" behindDoc="0" locked="0" layoutInCell="1" allowOverlap="1" wp14:anchorId="3E15FA9F" wp14:editId="61D858F9">
-            <wp:simplePos x="0" y="0"/>
-            <wp:positionH relativeFrom="column">
-              <wp:posOffset>1645920</wp:posOffset>
-            </wp:positionH>
-            <wp:positionV relativeFrom="paragraph">
-              <wp:posOffset>1489075</wp:posOffset>
-            </wp:positionV>
-            <wp:extent cx="449580" cy="449580"/>
-            <wp:effectExtent l="0" t="0" r="7620" b="7620"/>
-            <wp:wrapSquare wrapText="bothSides"/>
-            <wp:docPr id="4" name="Picture 4" descr="A picture containing logo&#10;&#10;Description automatically generated"/>
-            <wp:cNvGraphicFramePr>
-              <a:graphicFrameLocks xmlns:a="http://schemas.openxmlformats.org/drawingml/2006/main" noChangeAspect="1"/>
-            </wp:cNvGraphicFramePr>
-            <a:graphic xmlns:a="http://schemas.openxmlformats.org/drawingml/2006/main">
-              <a:graphicData uri="http://schemas.openxmlformats.org/drawingml/2006/picture">
-                <pic:pic xmlns:pic="http://schemas.openxmlformats.org/drawingml/2006/picture">
-                  <pic:nvPicPr>
-                    <pic:cNvPr id="4" name="Picture 4" descr="A picture containing logo&#10;&#10;Description automatically generated"/>
-                    <pic:cNvPicPr>
-                      <a:picLocks noChangeAspect="1" noChangeArrowheads="1"/>
-                    </pic:cNvPicPr>
-                  </pic:nvPicPr>
-                  <pic:blipFill>
-                    <a:blip r:embed="rId20" cstate="print">
-                      <a:extLst>
-                        <a:ext uri="{28A0092B-C50C-407E-A947-70E740481C1C}">
-                          <a14:useLocalDpi xmlns:a14="http://schemas.microsoft.com/office/drawing/2010/main" val="0"/>
-                        </a:ext>
-                      </a:extLst>
-                    </a:blip>
-                    <a:srcRect/>
-                    <a:stretch>
-                      <a:fillRect/>
-                    </a:stretch>
-                  </pic:blipFill>
-                  <pic:spPr bwMode="auto">
-                    <a:xfrm>
-                      <a:off x="0" y="0"/>
-                      <a:ext cx="449580" cy="449580"/>
-                    </a:xfrm>
-                    <a:prstGeom prst="rect">
-                      <a:avLst/>
-                    </a:prstGeom>
-                    <a:noFill/>
-                    <a:ln>
-                      <a:noFill/>
-                    </a:ln>
-                  </pic:spPr>
-                </pic:pic>
-              </a:graphicData>
-            </a:graphic>
-            <wp14:sizeRelH relativeFrom="margin">
-              <wp14:pctWidth>0</wp14:pctWidth>
-            </wp14:sizeRelH>
-            <wp14:sizeRelV relativeFrom="margin">
-              <wp14:pctHeight>0</wp14:pctHeight>
-            </wp14:sizeRelV>
-          </wp:anchor>
-        </w:drawing>
-      </w:r>
-      <w:r>
-        <w:rPr>
-          <w:noProof/>
-        </w:rPr>
-        <w:drawing>
-          <wp:anchor distT="0" distB="0" distL="114300" distR="114300" simplePos="0" relativeHeight="251663360" behindDoc="0" locked="0" layoutInCell="1" allowOverlap="1" wp14:anchorId="20174060" wp14:editId="4DF0050A">
+          <wp:anchor distT="0" distB="0" distL="114300" distR="114300" simplePos="0" relativeHeight="251663360" behindDoc="0" locked="0" layoutInCell="1" allowOverlap="1" wp14:anchorId="20174060" wp14:editId="197870CF">
             <wp:simplePos x="0" y="0"/>
             <wp:positionH relativeFrom="column">
               <wp:posOffset>3878580</wp:posOffset>
@@ -992,7 +925,7 @@
                     </pic:cNvPicPr>
                   </pic:nvPicPr>
                   <pic:blipFill>
-                    <a:blip r:embed="rId21" cstate="print">
+                    <a:blip r:embed="rId20" cstate="print">
                       <a:extLst>
                         <a:ext uri="{28A0092B-C50C-407E-A947-70E740481C1C}">
                           <a14:useLocalDpi xmlns:a14="http://schemas.microsoft.com/office/drawing/2010/main" val="0"/>
@@ -1034,74 +967,7 @@
           <w:noProof/>
         </w:rPr>
         <w:drawing>
-          <wp:anchor distT="0" distB="0" distL="114300" distR="114300" simplePos="0" relativeHeight="251662336" behindDoc="0" locked="0" layoutInCell="1" allowOverlap="1" wp14:anchorId="21FD091C" wp14:editId="02305070">
-            <wp:simplePos x="0" y="0"/>
-            <wp:positionH relativeFrom="column">
-              <wp:posOffset>2400300</wp:posOffset>
-            </wp:positionH>
-            <wp:positionV relativeFrom="paragraph">
-              <wp:posOffset>1405255</wp:posOffset>
-            </wp:positionV>
-            <wp:extent cx="556260" cy="556260"/>
-            <wp:effectExtent l="0" t="0" r="0" b="0"/>
-            <wp:wrapSquare wrapText="bothSides"/>
-            <wp:docPr id="9" name="Picture 9" descr="Icon&#10;&#10;Description automatically generated with medium confidence"/>
-            <wp:cNvGraphicFramePr>
-              <a:graphicFrameLocks xmlns:a="http://schemas.openxmlformats.org/drawingml/2006/main" noChangeAspect="1"/>
-            </wp:cNvGraphicFramePr>
-            <a:graphic xmlns:a="http://schemas.openxmlformats.org/drawingml/2006/main">
-              <a:graphicData uri="http://schemas.openxmlformats.org/drawingml/2006/picture">
-                <pic:pic xmlns:pic="http://schemas.openxmlformats.org/drawingml/2006/picture">
-                  <pic:nvPicPr>
-                    <pic:cNvPr id="9" name="Picture 9" descr="Icon&#10;&#10;Description automatically generated with medium confidence"/>
-                    <pic:cNvPicPr>
-                      <a:picLocks noChangeAspect="1" noChangeArrowheads="1"/>
-                    </pic:cNvPicPr>
-                  </pic:nvPicPr>
-                  <pic:blipFill>
-                    <a:blip r:embed="rId22" cstate="print">
-                      <a:extLst>
-                        <a:ext uri="{28A0092B-C50C-407E-A947-70E740481C1C}">
-                          <a14:useLocalDpi xmlns:a14="http://schemas.microsoft.com/office/drawing/2010/main" val="0"/>
-                        </a:ext>
-                      </a:extLst>
-                    </a:blip>
-                    <a:srcRect/>
-                    <a:stretch>
-                      <a:fillRect/>
-                    </a:stretch>
-                  </pic:blipFill>
-                  <pic:spPr bwMode="auto">
-                    <a:xfrm>
-                      <a:off x="0" y="0"/>
-                      <a:ext cx="556260" cy="556260"/>
-                    </a:xfrm>
-                    <a:prstGeom prst="rect">
-                      <a:avLst/>
-                    </a:prstGeom>
-                    <a:noFill/>
-                    <a:ln>
-                      <a:noFill/>
-                    </a:ln>
-                  </pic:spPr>
-                </pic:pic>
-              </a:graphicData>
-            </a:graphic>
-            <wp14:sizeRelH relativeFrom="margin">
-              <wp14:pctWidth>0</wp14:pctWidth>
-            </wp14:sizeRelH>
-            <wp14:sizeRelV relativeFrom="margin">
-              <wp14:pctHeight>0</wp14:pctHeight>
-            </wp14:sizeRelV>
-          </wp:anchor>
-        </w:drawing>
-      </w:r>
-      <w:r>
-        <w:rPr>
-          <w:noProof/>
-        </w:rPr>
-        <w:drawing>
-          <wp:inline distT="0" distB="0" distL="0" distR="0" wp14:anchorId="2FBBBE7F" wp14:editId="610CEDD0">
+          <wp:inline distT="0" distB="0" distL="0" distR="0" wp14:anchorId="2FBBBE7F" wp14:editId="13C81093">
             <wp:extent cx="406400" cy="384985"/>
             <wp:effectExtent l="0" t="0" r="0" b="0"/>
             <wp:docPr id="15" name="Picture 15"/>
@@ -1118,7 +984,7 @@
                     </pic:cNvPicPr>
                   </pic:nvPicPr>
                   <pic:blipFill>
-                    <a:blip r:embed="rId23" cstate="print">
+                    <a:blip r:embed="rId21" cstate="print">
                       <a:extLst>
                         <a:ext uri="{28A0092B-C50C-407E-A947-70E740481C1C}">
                           <a14:useLocalDpi xmlns:a14="http://schemas.microsoft.com/office/drawing/2010/main" val="0"/>
@@ -1171,7 +1037,7 @@
                     </pic:cNvPicPr>
                   </pic:nvPicPr>
                   <pic:blipFill>
-                    <a:blip r:embed="rId24" cstate="print">
+                    <a:blip r:embed="rId22" cstate="print">
                       <a:extLst>
                         <a:ext uri="{28A0092B-C50C-407E-A947-70E740481C1C}">
                           <a14:useLocalDpi xmlns:a14="http://schemas.microsoft.com/office/drawing/2010/main" val="0"/>
@@ -1232,7 +1098,7 @@
                     </pic:cNvPicPr>
                   </pic:nvPicPr>
                   <pic:blipFill>
-                    <a:blip r:embed="rId25" cstate="print">
+                    <a:blip r:embed="rId23" cstate="print">
                       <a:extLst>
                         <a:ext uri="{28A0092B-C50C-407E-A947-70E740481C1C}">
                           <a14:useLocalDpi xmlns:a14="http://schemas.microsoft.com/office/drawing/2010/main" val="0"/>
@@ -1270,11 +1136,413 @@
         </w:drawing>
       </w:r>
     </w:p>
+    <w:p>
+      <w:r>
+        <w:rPr>
+          <w:noProof/>
+        </w:rPr>
+        <w:drawing>
+          <wp:anchor distT="0" distB="0" distL="114300" distR="114300" simplePos="0" relativeHeight="251662336" behindDoc="0" locked="0" layoutInCell="1" allowOverlap="1" wp14:anchorId="21FD091C" wp14:editId="02B21EF7">
+            <wp:simplePos x="0" y="0"/>
+            <wp:positionH relativeFrom="column">
+              <wp:posOffset>2346960</wp:posOffset>
+            </wp:positionH>
+            <wp:positionV relativeFrom="paragraph">
+              <wp:posOffset>274320</wp:posOffset>
+            </wp:positionV>
+            <wp:extent cx="556260" cy="556260"/>
+            <wp:effectExtent l="0" t="0" r="0" b="0"/>
+            <wp:wrapSquare wrapText="bothSides"/>
+            <wp:docPr id="9" name="Picture 9" descr="Icon&#10;&#10;Description automatically generated with medium confidence"/>
+            <wp:cNvGraphicFramePr>
+              <a:graphicFrameLocks xmlns:a="http://schemas.openxmlformats.org/drawingml/2006/main" noChangeAspect="1"/>
+            </wp:cNvGraphicFramePr>
+            <a:graphic xmlns:a="http://schemas.openxmlformats.org/drawingml/2006/main">
+              <a:graphicData uri="http://schemas.openxmlformats.org/drawingml/2006/picture">
+                <pic:pic xmlns:pic="http://schemas.openxmlformats.org/drawingml/2006/picture">
+                  <pic:nvPicPr>
+                    <pic:cNvPr id="9" name="Picture 9" descr="Icon&#10;&#10;Description automatically generated with medium confidence"/>
+                    <pic:cNvPicPr>
+                      <a:picLocks noChangeAspect="1" noChangeArrowheads="1"/>
+                    </pic:cNvPicPr>
+                  </pic:nvPicPr>
+                  <pic:blipFill>
+                    <a:blip r:embed="rId24" cstate="print">
+                      <a:extLst>
+                        <a:ext uri="{28A0092B-C50C-407E-A947-70E740481C1C}">
+                          <a14:useLocalDpi xmlns:a14="http://schemas.microsoft.com/office/drawing/2010/main" val="0"/>
+                        </a:ext>
+                      </a:extLst>
+                    </a:blip>
+                    <a:srcRect/>
+                    <a:stretch>
+                      <a:fillRect/>
+                    </a:stretch>
+                  </pic:blipFill>
+                  <pic:spPr bwMode="auto">
+                    <a:xfrm>
+                      <a:off x="0" y="0"/>
+                      <a:ext cx="556260" cy="556260"/>
+                    </a:xfrm>
+                    <a:prstGeom prst="rect">
+                      <a:avLst/>
+                    </a:prstGeom>
+                    <a:noFill/>
+                    <a:ln>
+                      <a:noFill/>
+                    </a:ln>
+                  </pic:spPr>
+                </pic:pic>
+              </a:graphicData>
+            </a:graphic>
+            <wp14:sizeRelH relativeFrom="margin">
+              <wp14:pctWidth>0</wp14:pctWidth>
+            </wp14:sizeRelH>
+            <wp14:sizeRelV relativeFrom="margin">
+              <wp14:pctHeight>0</wp14:pctHeight>
+            </wp14:sizeRelV>
+          </wp:anchor>
+        </w:drawing>
+      </w:r>
+    </w:p>
+    <w:p>
+      <w:r>
+        <w:rPr>
+          <w:noProof/>
+        </w:rPr>
+        <w:drawing>
+          <wp:anchor distT="0" distB="0" distL="114300" distR="114300" simplePos="0" relativeHeight="251660288" behindDoc="0" locked="0" layoutInCell="1" allowOverlap="1" wp14:anchorId="3E15FA9F" wp14:editId="2C0E7F99">
+            <wp:simplePos x="0" y="0"/>
+            <wp:positionH relativeFrom="column">
+              <wp:posOffset>1607820</wp:posOffset>
+            </wp:positionH>
+            <wp:positionV relativeFrom="paragraph">
+              <wp:posOffset>186690</wp:posOffset>
+            </wp:positionV>
+            <wp:extent cx="449580" cy="449580"/>
+            <wp:effectExtent l="0" t="0" r="7620" b="7620"/>
+            <wp:wrapSquare wrapText="bothSides"/>
+            <wp:docPr id="4" name="Picture 4" descr="A picture containing logo&#10;&#10;Description automatically generated"/>
+            <wp:cNvGraphicFramePr>
+              <a:graphicFrameLocks xmlns:a="http://schemas.openxmlformats.org/drawingml/2006/main" noChangeAspect="1"/>
+            </wp:cNvGraphicFramePr>
+            <a:graphic xmlns:a="http://schemas.openxmlformats.org/drawingml/2006/main">
+              <a:graphicData uri="http://schemas.openxmlformats.org/drawingml/2006/picture">
+                <pic:pic xmlns:pic="http://schemas.openxmlformats.org/drawingml/2006/picture">
+                  <pic:nvPicPr>
+                    <pic:cNvPr id="4" name="Picture 4" descr="A picture containing logo&#10;&#10;Description automatically generated"/>
+                    <pic:cNvPicPr>
+                      <a:picLocks noChangeAspect="1" noChangeArrowheads="1"/>
+                    </pic:cNvPicPr>
+                  </pic:nvPicPr>
+                  <pic:blipFill>
+                    <a:blip r:embed="rId25" cstate="print">
+                      <a:extLst>
+                        <a:ext uri="{28A0092B-C50C-407E-A947-70E740481C1C}">
+                          <a14:useLocalDpi xmlns:a14="http://schemas.microsoft.com/office/drawing/2010/main" val="0"/>
+                        </a:ext>
+                      </a:extLst>
+                    </a:blip>
+                    <a:srcRect/>
+                    <a:stretch>
+                      <a:fillRect/>
+                    </a:stretch>
+                  </pic:blipFill>
+                  <pic:spPr bwMode="auto">
+                    <a:xfrm>
+                      <a:off x="0" y="0"/>
+                      <a:ext cx="449580" cy="449580"/>
+                    </a:xfrm>
+                    <a:prstGeom prst="rect">
+                      <a:avLst/>
+                    </a:prstGeom>
+                    <a:noFill/>
+                    <a:ln>
+                      <a:noFill/>
+                    </a:ln>
+                  </pic:spPr>
+                </pic:pic>
+              </a:graphicData>
+            </a:graphic>
+            <wp14:sizeRelH relativeFrom="margin">
+              <wp14:pctWidth>0</wp14:pctWidth>
+            </wp14:sizeRelH>
+            <wp14:sizeRelV relativeFrom="margin">
+              <wp14:pctHeight>0</wp14:pctHeight>
+            </wp14:sizeRelV>
+          </wp:anchor>
+        </w:drawing>
+      </w:r>
+    </w:p>
     <w:p/>
     <w:p/>
-    <w:p/>
-    <w:p/>
-    <w:p/>
+    <w:p>
+      <w:r>
+        <w:rPr>
+          <w:noProof/>
+        </w:rPr>
+        <w:drawing>
+          <wp:inline distT="0" distB="0" distL="0" distR="0" wp14:anchorId="77315D65" wp14:editId="7C76259F">
+            <wp:extent cx="693420" cy="693420"/>
+            <wp:effectExtent l="0" t="0" r="0" b="0"/>
+            <wp:docPr id="26" name="Picture 26" descr="Icon&#10;&#10;Description automatically generated"/>
+            <wp:cNvGraphicFramePr>
+              <a:graphicFrameLocks xmlns:a="http://schemas.openxmlformats.org/drawingml/2006/main" noChangeAspect="1"/>
+            </wp:cNvGraphicFramePr>
+            <a:graphic xmlns:a="http://schemas.openxmlformats.org/drawingml/2006/main">
+              <a:graphicData uri="http://schemas.openxmlformats.org/drawingml/2006/picture">
+                <pic:pic xmlns:pic="http://schemas.openxmlformats.org/drawingml/2006/picture">
+                  <pic:nvPicPr>
+                    <pic:cNvPr id="26" name="Picture 26" descr="Icon&#10;&#10;Description automatically generated"/>
+                    <pic:cNvPicPr>
+                      <a:picLocks noChangeAspect="1" noChangeArrowheads="1"/>
+                    </pic:cNvPicPr>
+                  </pic:nvPicPr>
+                  <pic:blipFill>
+                    <a:blip r:embed="rId26" cstate="print">
+                      <a:extLst>
+                        <a:ext uri="{28A0092B-C50C-407E-A947-70E740481C1C}">
+                          <a14:useLocalDpi xmlns:a14="http://schemas.microsoft.com/office/drawing/2010/main" val="0"/>
+                        </a:ext>
+                      </a:extLst>
+                    </a:blip>
+                    <a:srcRect/>
+                    <a:stretch>
+                      <a:fillRect/>
+                    </a:stretch>
+                  </pic:blipFill>
+                  <pic:spPr bwMode="auto">
+                    <a:xfrm>
+                      <a:off x="0" y="0"/>
+                      <a:ext cx="693420" cy="693420"/>
+                    </a:xfrm>
+                    <a:prstGeom prst="rect">
+                      <a:avLst/>
+                    </a:prstGeom>
+                    <a:noFill/>
+                    <a:ln>
+                      <a:noFill/>
+                    </a:ln>
+                  </pic:spPr>
+                </pic:pic>
+              </a:graphicData>
+            </a:graphic>
+          </wp:inline>
+        </w:drawing>
+      </w:r>
+      <w:r>
+        <w:rPr>
+          <w:noProof/>
+        </w:rPr>
+        <w:drawing>
+          <wp:inline distT="0" distB="0" distL="0" distR="0" wp14:anchorId="3BD8F5EF" wp14:editId="39E7AE4A">
+            <wp:extent cx="723900" cy="723900"/>
+            <wp:effectExtent l="0" t="0" r="0" b="0"/>
+            <wp:docPr id="25" name="Picture 25" descr="Icon&#10;&#10;Description automatically generated"/>
+            <wp:cNvGraphicFramePr>
+              <a:graphicFrameLocks xmlns:a="http://schemas.openxmlformats.org/drawingml/2006/main" noChangeAspect="1"/>
+            </wp:cNvGraphicFramePr>
+            <a:graphic xmlns:a="http://schemas.openxmlformats.org/drawingml/2006/main">
+              <a:graphicData uri="http://schemas.openxmlformats.org/drawingml/2006/picture">
+                <pic:pic xmlns:pic="http://schemas.openxmlformats.org/drawingml/2006/picture">
+                  <pic:nvPicPr>
+                    <pic:cNvPr id="25" name="Picture 25" descr="Icon&#10;&#10;Description automatically generated"/>
+                    <pic:cNvPicPr>
+                      <a:picLocks noChangeAspect="1" noChangeArrowheads="1"/>
+                    </pic:cNvPicPr>
+                  </pic:nvPicPr>
+                  <pic:blipFill>
+                    <a:blip r:embed="rId27" cstate="print">
+                      <a:extLst>
+                        <a:ext uri="{28A0092B-C50C-407E-A947-70E740481C1C}">
+                          <a14:useLocalDpi xmlns:a14="http://schemas.microsoft.com/office/drawing/2010/main" val="0"/>
+                        </a:ext>
+                      </a:extLst>
+                    </a:blip>
+                    <a:srcRect/>
+                    <a:stretch>
+                      <a:fillRect/>
+                    </a:stretch>
+                  </pic:blipFill>
+                  <pic:spPr bwMode="auto">
+                    <a:xfrm>
+                      <a:off x="0" y="0"/>
+                      <a:ext cx="723900" cy="723900"/>
+                    </a:xfrm>
+                    <a:prstGeom prst="rect">
+                      <a:avLst/>
+                    </a:prstGeom>
+                    <a:noFill/>
+                    <a:ln>
+                      <a:noFill/>
+                    </a:ln>
+                  </pic:spPr>
+                </pic:pic>
+              </a:graphicData>
+            </a:graphic>
+          </wp:inline>
+        </w:drawing>
+      </w:r>
+      <w:r>
+        <w:rPr>
+          <w:noProof/>
+        </w:rPr>
+        <w:drawing>
+          <wp:inline distT="0" distB="0" distL="0" distR="0" wp14:anchorId="0D5FB09D" wp14:editId="1692D93D">
+            <wp:extent cx="685800" cy="685800"/>
+            <wp:effectExtent l="0" t="0" r="0" b="0"/>
+            <wp:docPr id="24" name="Picture 24" descr="Icon&#10;&#10;Description automatically generated"/>
+            <wp:cNvGraphicFramePr>
+              <a:graphicFrameLocks xmlns:a="http://schemas.openxmlformats.org/drawingml/2006/main" noChangeAspect="1"/>
+            </wp:cNvGraphicFramePr>
+            <a:graphic xmlns:a="http://schemas.openxmlformats.org/drawingml/2006/main">
+              <a:graphicData uri="http://schemas.openxmlformats.org/drawingml/2006/picture">
+                <pic:pic xmlns:pic="http://schemas.openxmlformats.org/drawingml/2006/picture">
+                  <pic:nvPicPr>
+                    <pic:cNvPr id="24" name="Picture 24" descr="Icon&#10;&#10;Description automatically generated"/>
+                    <pic:cNvPicPr>
+                      <a:picLocks noChangeAspect="1" noChangeArrowheads="1"/>
+                    </pic:cNvPicPr>
+                  </pic:nvPicPr>
+                  <pic:blipFill>
+                    <a:blip r:embed="rId28" cstate="print">
+                      <a:extLst>
+                        <a:ext uri="{28A0092B-C50C-407E-A947-70E740481C1C}">
+                          <a14:useLocalDpi xmlns:a14="http://schemas.microsoft.com/office/drawing/2010/main" val="0"/>
+                        </a:ext>
+                      </a:extLst>
+                    </a:blip>
+                    <a:srcRect/>
+                    <a:stretch>
+                      <a:fillRect/>
+                    </a:stretch>
+                  </pic:blipFill>
+                  <pic:spPr bwMode="auto">
+                    <a:xfrm>
+                      <a:off x="0" y="0"/>
+                      <a:ext cx="685800" cy="685800"/>
+                    </a:xfrm>
+                    <a:prstGeom prst="rect">
+                      <a:avLst/>
+                    </a:prstGeom>
+                    <a:noFill/>
+                    <a:ln>
+                      <a:noFill/>
+                    </a:ln>
+                  </pic:spPr>
+                </pic:pic>
+              </a:graphicData>
+            </a:graphic>
+          </wp:inline>
+        </w:drawing>
+      </w:r>
+      <w:r>
+        <w:rPr>
+          <w:noProof/>
+        </w:rPr>
+        <w:drawing>
+          <wp:inline distT="0" distB="0" distL="0" distR="0" wp14:anchorId="2B0721E5" wp14:editId="21A92A7B">
+            <wp:extent cx="708660" cy="708660"/>
+            <wp:effectExtent l="0" t="0" r="0" b="0"/>
+            <wp:docPr id="23" name="Picture 23" descr="Icon&#10;&#10;Description automatically generated"/>
+            <wp:cNvGraphicFramePr>
+              <a:graphicFrameLocks xmlns:a="http://schemas.openxmlformats.org/drawingml/2006/main" noChangeAspect="1"/>
+            </wp:cNvGraphicFramePr>
+            <a:graphic xmlns:a="http://schemas.openxmlformats.org/drawingml/2006/main">
+              <a:graphicData uri="http://schemas.openxmlformats.org/drawingml/2006/picture">
+                <pic:pic xmlns:pic="http://schemas.openxmlformats.org/drawingml/2006/picture">
+                  <pic:nvPicPr>
+                    <pic:cNvPr id="23" name="Picture 23" descr="Icon&#10;&#10;Description automatically generated"/>
+                    <pic:cNvPicPr>
+                      <a:picLocks noChangeAspect="1" noChangeArrowheads="1"/>
+                    </pic:cNvPicPr>
+                  </pic:nvPicPr>
+                  <pic:blipFill>
+                    <a:blip r:embed="rId29" cstate="print">
+                      <a:extLst>
+                        <a:ext uri="{28A0092B-C50C-407E-A947-70E740481C1C}">
+                          <a14:useLocalDpi xmlns:a14="http://schemas.microsoft.com/office/drawing/2010/main" val="0"/>
+                        </a:ext>
+                      </a:extLst>
+                    </a:blip>
+                    <a:srcRect/>
+                    <a:stretch>
+                      <a:fillRect/>
+                    </a:stretch>
+                  </pic:blipFill>
+                  <pic:spPr bwMode="auto">
+                    <a:xfrm flipH="1">
+                      <a:off x="0" y="0"/>
+                      <a:ext cx="708660" cy="708660"/>
+                    </a:xfrm>
+                    <a:prstGeom prst="rect">
+                      <a:avLst/>
+                    </a:prstGeom>
+                    <a:noFill/>
+                    <a:ln>
+                      <a:noFill/>
+                    </a:ln>
+                  </pic:spPr>
+                </pic:pic>
+              </a:graphicData>
+            </a:graphic>
+          </wp:inline>
+        </w:drawing>
+      </w:r>
+      <w:r>
+        <w:rPr>
+          <w:noProof/>
+        </w:rPr>
+        <w:drawing>
+          <wp:inline distT="0" distB="0" distL="0" distR="0" wp14:anchorId="30B4726E" wp14:editId="54B86C04">
+            <wp:extent cx="647700" cy="647700"/>
+            <wp:effectExtent l="0" t="0" r="0" b="0"/>
+            <wp:docPr id="27" name="Picture 27" descr="Icon&#10;&#10;Description automatically generated"/>
+            <wp:cNvGraphicFramePr>
+              <a:graphicFrameLocks xmlns:a="http://schemas.openxmlformats.org/drawingml/2006/main" noChangeAspect="1"/>
+            </wp:cNvGraphicFramePr>
+            <a:graphic xmlns:a="http://schemas.openxmlformats.org/drawingml/2006/main">
+              <a:graphicData uri="http://schemas.openxmlformats.org/drawingml/2006/picture">
+                <pic:pic xmlns:pic="http://schemas.openxmlformats.org/drawingml/2006/picture">
+                  <pic:nvPicPr>
+                    <pic:cNvPr id="27" name="Picture 27" descr="Icon&#10;&#10;Description automatically generated"/>
+                    <pic:cNvPicPr>
+                      <a:picLocks noChangeAspect="1" noChangeArrowheads="1"/>
+                    </pic:cNvPicPr>
+                  </pic:nvPicPr>
+                  <pic:blipFill>
+                    <a:blip r:embed="rId30" cstate="print">
+                      <a:extLst>
+                        <a:ext uri="{28A0092B-C50C-407E-A947-70E740481C1C}">
+                          <a14:useLocalDpi xmlns:a14="http://schemas.microsoft.com/office/drawing/2010/main" val="0"/>
+                        </a:ext>
+                      </a:extLst>
+                    </a:blip>
+                    <a:srcRect/>
+                    <a:stretch>
+                      <a:fillRect/>
+                    </a:stretch>
+                  </pic:blipFill>
+                  <pic:spPr bwMode="auto">
+                    <a:xfrm>
+                      <a:off x="0" y="0"/>
+                      <a:ext cx="647700" cy="647700"/>
+                    </a:xfrm>
+                    <a:prstGeom prst="rect">
+                      <a:avLst/>
+                    </a:prstGeom>
+                    <a:noFill/>
+                    <a:ln>
+                      <a:noFill/>
+                    </a:ln>
+                  </pic:spPr>
+                </pic:pic>
+              </a:graphicData>
+            </a:graphic>
+          </wp:inline>
+        </w:drawing>
+      </w:r>
+    </w:p>
     <w:sectPr>
       <w:pgSz w:w="11906" w:h="16838"/>
       <w:pgMar w:top="1440" w:right="1440" w:bottom="1440" w:left="1440" w:header="708" w:footer="708" w:gutter="0"/>

</xml_diff>